<commit_message>
Alterações na documentação, HLD E LLD
</commit_message>
<xml_diff>
--- a/Documentação Projeto Individual.docx
+++ b/Documentação Projeto Individual.docx
@@ -120,18 +120,13 @@
         <w:jc w:val="both"/>
       </w:pPr>
       <w:r>
-        <w:t xml:space="preserve"> </w:t>
-      </w:r>
-      <w:r>
-        <w:t xml:space="preserve">300 é um filme de fantasia e guerra norte-americano de 2006, </w:t>
-      </w:r>
-      <w:proofErr w:type="spellStart"/>
-      <w:proofErr w:type="gramStart"/>
+        <w:t xml:space="preserve"> 300 é um filme de fantasia e guerra norte-americano de 2006, </w:t>
+      </w:r>
+      <w:proofErr w:type="spellStart"/>
       <w:r>
         <w:t>co-escrito</w:t>
       </w:r>
       <w:proofErr w:type="spellEnd"/>
-      <w:proofErr w:type="gramEnd"/>
       <w:r>
         <w:t xml:space="preserve"> e dirigido por Zack Snyder. É baseado na série de quadrinhos homônima de Frank Miller e Lynn </w:t>
       </w:r>
@@ -271,16 +266,7 @@
       </w:r>
       <w:proofErr w:type="spellEnd"/>
       <w:r>
-        <w:t xml:space="preserve"> novel não publicada de Miller, Xerxes, foi lançada em 7 de março de 2014</w:t>
-      </w:r>
-      <w:r>
-        <w:t xml:space="preserve">, e gerou uma receita de </w:t>
-      </w:r>
-      <w:r>
-        <w:t>US$ 337.6 milhões</w:t>
-      </w:r>
-      <w:r>
-        <w:t>.</w:t>
+        <w:t xml:space="preserve"> novel não publicada de Miller, Xerxes, foi lançada em 7 de março de 2014, e gerou uma receita de US$ 337.6 milhões.</w:t>
       </w:r>
     </w:p>
     <w:p>
@@ -426,19 +412,7 @@
         </w:rPr>
       </w:pPr>
       <w:r>
-        <w:t>Este projeto irá ser um ambiente totalmente temático, que almeja ser visto como um lar no qual os entusiastas dos filmes da saga “300” possam adquirir mais conhecimento sobre o filme e a cultura da antiga esparta, fazerem</w:t>
-      </w:r>
-      <w:r>
-        <w:t xml:space="preserve"> interações sobre os filmes </w:t>
-      </w:r>
-      <w:r>
-        <w:t xml:space="preserve">entre si através de um fórum, </w:t>
-      </w:r>
-      <w:r>
-        <w:t>como expor suas opiniões sobre o filme, teorias, atribuir notas a ele, e o principal,</w:t>
-      </w:r>
-      <w:r>
-        <w:t xml:space="preserve"> estimular o senso crítico de todos, pois lendo novas opiniões e teorias podemos aprender mais sobre o assunto e assim reformular a nossa opinião pessoal.</w:t>
+        <w:t>Este projeto irá ser um ambiente totalmente temático, que almeja ser visto como um lar no qual os entusiastas dos filmes da saga “300” possam adquirir mais conhecimento sobre o filme e a cultura da antiga esparta, fazerem interações sobre os filmes entre si através de um fórum, como expor suas opiniões sobre o filme, teorias, atribuir notas a ele, e o principal, estimular o senso crítico de todos, pois lendo novas opiniões e teorias podemos aprender mais sobre o assunto e assim reformular a nossa opinião pessoal.</w:t>
       </w:r>
     </w:p>
     <w:p>
@@ -567,10 +541,13 @@
         <w:t xml:space="preserve"> </w:t>
       </w:r>
       <w:r>
-        <w:t>Criar</w:t>
-      </w:r>
-      <w:r>
-        <w:t xml:space="preserve"> o modelo lógico de um banco de dados relacional contendo ao menos um relacionamento n-1 e um </w:t>
+        <w:t>Estruturar</w:t>
+      </w:r>
+      <w:r>
+        <w:t xml:space="preserve"> </w:t>
+      </w:r>
+      <w:r>
+        <w:t xml:space="preserve">o modelo lógico de um banco de dados relacional contendo ao menos um relacionamento n-1 e um </w:t>
       </w:r>
       <w:proofErr w:type="spellStart"/>
       <w:r>
@@ -598,13 +575,41 @@
         <w:t xml:space="preserve">2. </w:t>
       </w:r>
       <w:r>
-        <w:t xml:space="preserve">Com base no modelo relacional </w:t>
-      </w:r>
-      <w:r>
-        <w:t xml:space="preserve">fazer a criação das tabelas e utilizar comandos </w:t>
-      </w:r>
-      <w:r>
-        <w:t>em SQL</w:t>
+        <w:t>Com base no modelo relacional fazer a criação das tabelas e utilizar comandos em SQL;</w:t>
+      </w:r>
+    </w:p>
+    <w:p>
+      <w:pPr>
+        <w:pStyle w:val="PargrafodaLista"/>
+        <w:ind w:left="0" w:firstLine="708"/>
+        <w:jc w:val="both"/>
+      </w:pPr>
+    </w:p>
+    <w:p>
+      <w:pPr>
+        <w:pStyle w:val="PargrafodaLista"/>
+        <w:ind w:left="0" w:firstLine="708"/>
+        <w:jc w:val="both"/>
+      </w:pPr>
+      <w:r>
+        <w:t xml:space="preserve">3. Criar um website utilizando HTML, CSS, </w:t>
+      </w:r>
+      <w:proofErr w:type="spellStart"/>
+      <w:r>
+        <w:t>JavaScript</w:t>
+      </w:r>
+      <w:proofErr w:type="spellEnd"/>
+      <w:r>
+        <w:t>, contendo</w:t>
+      </w:r>
+      <w:r>
+        <w:t xml:space="preserve"> </w:t>
+      </w:r>
+      <w:r>
+        <w:t>v</w:t>
+      </w:r>
+      <w:r>
+        <w:t>ariáveis, funções, operações matemáticas, condicionais, repetições, vetores</w:t>
       </w:r>
       <w:r>
         <w:t>;</w:t>
@@ -624,10 +629,213 @@
         <w:jc w:val="both"/>
       </w:pPr>
       <w:r>
+        <w:t xml:space="preserve">4. Implementar as </w:t>
+      </w:r>
+      <w:proofErr w:type="spellStart"/>
+      <w:r>
+        <w:t>API’s</w:t>
+      </w:r>
+      <w:proofErr w:type="spellEnd"/>
+      <w:r>
+        <w:t xml:space="preserve"> </w:t>
+      </w:r>
+      <w:proofErr w:type="spellStart"/>
+      <w:r>
+        <w:t>NodeJS</w:t>
+      </w:r>
+      <w:proofErr w:type="spellEnd"/>
+      <w:r>
+        <w:t xml:space="preserve"> apresentadas </w:t>
+      </w:r>
+      <w:r>
+        <w:t>de</w:t>
+      </w:r>
+      <w:r>
+        <w:t xml:space="preserve"> cadastro/login</w:t>
+      </w:r>
+      <w:r>
+        <w:t xml:space="preserve"> e publicações com</w:t>
+      </w:r>
+      <w:r>
+        <w:t xml:space="preserve"> consulta no banco de dados</w:t>
+      </w:r>
+      <w:r>
+        <w:t>,</w:t>
+      </w:r>
+      <w:r>
+        <w:t xml:space="preserve"> </w:t>
+      </w:r>
+      <w:r>
+        <w:t xml:space="preserve">aplicando </w:t>
+      </w:r>
+      <w:r>
+        <w:t>validações.</w:t>
+      </w:r>
+    </w:p>
+    <w:p>
+      <w:pPr>
+        <w:pStyle w:val="PargrafodaLista"/>
+        <w:ind w:left="0" w:firstLine="708"/>
+        <w:jc w:val="both"/>
+      </w:pPr>
+    </w:p>
+    <w:p>
+      <w:pPr>
+        <w:pStyle w:val="PargrafodaLista"/>
+        <w:ind w:left="0" w:firstLine="708"/>
+        <w:jc w:val="both"/>
+      </w:pPr>
+      <w:r>
+        <w:t xml:space="preserve">5. Elaborar uma </w:t>
+      </w:r>
+      <w:r>
+        <w:t xml:space="preserve">Especificação Técnica da Solução, </w:t>
+      </w:r>
+      <w:r>
+        <w:t>e m</w:t>
+      </w:r>
+      <w:r>
+        <w:t>étricas aplicadas aos dados</w:t>
+      </w:r>
+      <w:r>
+        <w:t>;</w:t>
+      </w:r>
+    </w:p>
+    <w:p>
+      <w:pPr>
+        <w:pStyle w:val="PargrafodaLista"/>
+        <w:ind w:left="0" w:firstLine="708"/>
+        <w:jc w:val="both"/>
+      </w:pPr>
+    </w:p>
+    <w:p>
+      <w:pPr>
+        <w:pStyle w:val="PargrafodaLista"/>
+        <w:ind w:left="0" w:firstLine="708"/>
+        <w:jc w:val="both"/>
+      </w:pPr>
+      <w:r>
+        <w:t xml:space="preserve">6. Entregar suporte ao usuário através de </w:t>
+      </w:r>
+      <w:proofErr w:type="spellStart"/>
+      <w:r>
+        <w:t>email</w:t>
+      </w:r>
+      <w:proofErr w:type="spellEnd"/>
+      <w:r>
+        <w:t xml:space="preserve"> e W</w:t>
+      </w:r>
+      <w:r>
+        <w:t>hats</w:t>
+      </w:r>
+      <w:r>
+        <w:t>A</w:t>
+      </w:r>
+      <w:r>
+        <w:t>pp.</w:t>
+      </w:r>
+      <w:r>
+        <w:t xml:space="preserve"> </w:t>
+      </w:r>
+    </w:p>
+    <w:p/>
+    <w:p>
+      <w:pPr>
+        <w:jc w:val="both"/>
+        <w:rPr>
+          <w:b/>
+          <w:bCs w:val="0"/>
+        </w:rPr>
+      </w:pPr>
+      <w:r>
+        <w:rPr>
+          <w:b/>
+          <w:bCs w:val="0"/>
+        </w:rPr>
+        <w:t>Restrições:</w:t>
+      </w:r>
+    </w:p>
+    <w:p>
+      <w:pPr>
+        <w:pStyle w:val="PargrafodaLista"/>
+        <w:ind w:left="0"/>
+        <w:jc w:val="both"/>
+        <w:rPr>
+          <w:b/>
+          <w:bCs w:val="0"/>
+        </w:rPr>
+      </w:pPr>
+    </w:p>
+    <w:p>
+      <w:pPr>
+        <w:pStyle w:val="PargrafodaLista"/>
+        <w:ind w:left="0" w:firstLine="708"/>
+        <w:jc w:val="both"/>
+      </w:pPr>
+      <w:r>
+        <w:t>1.</w:t>
+      </w:r>
+      <w:r>
+        <w:t xml:space="preserve"> </w:t>
+      </w:r>
+      <w:r>
+        <w:t xml:space="preserve">Estruturar </w:t>
+      </w:r>
+      <w:r>
+        <w:t>o modelo lógico de um banco de dados relacional contendo</w:t>
+      </w:r>
+      <w:r>
+        <w:t xml:space="preserve"> </w:t>
+      </w:r>
+      <w:r>
+        <w:t xml:space="preserve">ao menos um relacionamento n-1 e um </w:t>
+      </w:r>
+      <w:proofErr w:type="spellStart"/>
+      <w:r>
+        <w:t>n-m</w:t>
+      </w:r>
+      <w:proofErr w:type="spellEnd"/>
+      <w:r>
+        <w:t>;</w:t>
+      </w:r>
+    </w:p>
+    <w:p>
+      <w:pPr>
+        <w:pStyle w:val="PargrafodaLista"/>
+        <w:ind w:left="0" w:firstLine="708"/>
+        <w:jc w:val="both"/>
+      </w:pPr>
+    </w:p>
+    <w:p>
+      <w:pPr>
+        <w:pStyle w:val="PargrafodaLista"/>
+        <w:ind w:left="0" w:firstLine="708"/>
+        <w:jc w:val="both"/>
+      </w:pPr>
+      <w:r>
+        <w:t xml:space="preserve">2. </w:t>
+      </w:r>
+      <w:r>
+        <w:t>Com base no modelo relacional criar o script do banco de dados em SQL;</w:t>
+      </w:r>
+    </w:p>
+    <w:p>
+      <w:pPr>
+        <w:pStyle w:val="PargrafodaLista"/>
+        <w:ind w:left="0" w:firstLine="708"/>
+        <w:jc w:val="both"/>
+      </w:pPr>
+      <w:r>
         <w:t xml:space="preserve">3. </w:t>
       </w:r>
       <w:r>
-        <w:t xml:space="preserve">Criar um website utilizando HTML, CSS, </w:t>
+        <w:t xml:space="preserve">Criar </w:t>
+      </w:r>
+      <w:r>
+        <w:t>o</w:t>
+      </w:r>
+      <w:r>
+        <w:t xml:space="preserve"> website utilizando HTML, CSS, </w:t>
       </w:r>
       <w:proofErr w:type="spellStart"/>
       <w:r>
@@ -635,16 +843,83 @@
       </w:r>
       <w:proofErr w:type="spellEnd"/>
       <w:r>
-        <w:t>, contendo</w:t>
-      </w:r>
+        <w:t>;</w:t>
+      </w:r>
+    </w:p>
+    <w:p>
+      <w:pPr>
+        <w:pStyle w:val="PargrafodaLista"/>
+        <w:ind w:left="0" w:firstLine="708"/>
+        <w:jc w:val="both"/>
+      </w:pPr>
+    </w:p>
+    <w:p>
+      <w:pPr>
+        <w:pStyle w:val="PargrafodaLista"/>
+        <w:ind w:left="0" w:firstLine="708"/>
+        <w:jc w:val="both"/>
+      </w:pPr>
+      <w:r>
+        <w:t xml:space="preserve">4. </w:t>
+      </w:r>
+      <w:r>
+        <w:t xml:space="preserve">Implementar as </w:t>
+      </w:r>
+      <w:proofErr w:type="spellStart"/>
+      <w:r>
+        <w:t>API’s</w:t>
+      </w:r>
+      <w:proofErr w:type="spellEnd"/>
       <w:r>
         <w:t xml:space="preserve"> </w:t>
       </w:r>
-      <w:r>
-        <w:t>v</w:t>
-      </w:r>
-      <w:r>
-        <w:t>ariáveis, funções, operações matemáticas, condicionais, repetições, vetores</w:t>
+      <w:proofErr w:type="spellStart"/>
+      <w:r>
+        <w:t>NodeJS</w:t>
+      </w:r>
+      <w:proofErr w:type="spellEnd"/>
+      <w:r>
+        <w:t xml:space="preserve"> apresentadas de cadastro/login e publicações com consulta no banco de dados, aplicando validações;</w:t>
+      </w:r>
+    </w:p>
+    <w:p>
+      <w:pPr>
+        <w:pStyle w:val="PargrafodaLista"/>
+        <w:ind w:left="0" w:firstLine="708"/>
+        <w:jc w:val="both"/>
+      </w:pPr>
+    </w:p>
+    <w:p>
+      <w:pPr>
+        <w:pStyle w:val="PargrafodaLista"/>
+        <w:ind w:left="0" w:firstLine="708"/>
+        <w:jc w:val="both"/>
+      </w:pPr>
+      <w:r>
+        <w:t xml:space="preserve">5. </w:t>
+      </w:r>
+      <w:r>
+        <w:t>Utilizar a metodologia ágil no projeto;</w:t>
+      </w:r>
+    </w:p>
+    <w:p>
+      <w:pPr>
+        <w:pStyle w:val="PargrafodaLista"/>
+        <w:ind w:left="0" w:firstLine="708"/>
+        <w:jc w:val="both"/>
+      </w:pPr>
+    </w:p>
+    <w:p>
+      <w:pPr>
+        <w:pStyle w:val="PargrafodaLista"/>
+        <w:ind w:left="0" w:firstLine="708"/>
+        <w:jc w:val="both"/>
+      </w:pPr>
+      <w:r>
+        <w:t xml:space="preserve">6. </w:t>
+      </w:r>
+      <w:r>
+        <w:t>Utilizar o GitHub em toda a criação do projeto</w:t>
       </w:r>
       <w:r>
         <w:t>;</w:t>
@@ -664,10 +939,138 @@
         <w:jc w:val="both"/>
       </w:pPr>
       <w:r>
-        <w:t xml:space="preserve">4. </w:t>
-      </w:r>
-      <w:r>
-        <w:t xml:space="preserve">Implementar as </w:t>
+        <w:t xml:space="preserve">7. </w:t>
+      </w:r>
+      <w:r>
+        <w:t>Desenvolver todo o projeto com base nas matérias e conhecimentos passados ao longo desse semestre pela faculdade (incluindo os conceitos trabalhados em socioemocional)</w:t>
+      </w:r>
+      <w:r>
+        <w:t>.</w:t>
+      </w:r>
+    </w:p>
+    <w:p>
+      <w:pPr>
+        <w:pStyle w:val="PargrafodaLista"/>
+        <w:ind w:left="0" w:firstLine="708"/>
+        <w:jc w:val="both"/>
+      </w:pPr>
+    </w:p>
+    <w:p>
+      <w:pPr>
+        <w:rPr>
+          <w:b/>
+          <w:bCs w:val="0"/>
+        </w:rPr>
+      </w:pPr>
+      <w:r>
+        <w:rPr>
+          <w:b/>
+          <w:bCs w:val="0"/>
+        </w:rPr>
+        <w:t>Requisitos:</w:t>
+      </w:r>
+    </w:p>
+    <w:p>
+      <w:pPr>
+        <w:rPr>
+          <w:b/>
+          <w:bCs w:val="0"/>
+        </w:rPr>
+      </w:pPr>
+    </w:p>
+    <w:p>
+      <w:pPr>
+        <w:pStyle w:val="PargrafodaLista"/>
+        <w:ind w:left="0" w:firstLine="708"/>
+        <w:jc w:val="both"/>
+      </w:pPr>
+      <w:r>
+        <w:t>1</w:t>
+      </w:r>
+      <w:r>
+        <w:t>.</w:t>
+      </w:r>
+      <w:r>
+        <w:t xml:space="preserve"> </w:t>
+      </w:r>
+      <w:r>
+        <w:t>Criar um website</w:t>
+      </w:r>
+      <w:r>
+        <w:t xml:space="preserve"> temático sobre a saga de filmes “300”</w:t>
+      </w:r>
+      <w:r>
+        <w:t xml:space="preserve"> com HTML, CSS, </w:t>
+      </w:r>
+      <w:proofErr w:type="spellStart"/>
+      <w:r>
+        <w:t>JavaScript</w:t>
+      </w:r>
+      <w:proofErr w:type="spellEnd"/>
+      <w:r>
+        <w:t>, cujo será a interface entre o Banco de Dados e o usuário.</w:t>
+      </w:r>
+    </w:p>
+    <w:p>
+      <w:pPr>
+        <w:pStyle w:val="PargrafodaLista"/>
+        <w:ind w:left="0" w:firstLine="708"/>
+        <w:jc w:val="both"/>
+      </w:pPr>
+    </w:p>
+    <w:p>
+      <w:r>
+        <w:rPr>
+          <w:b/>
+          <w:bCs w:val="0"/>
+        </w:rPr>
+        <w:tab/>
+      </w:r>
+      <w:r>
+        <w:t>2</w:t>
+      </w:r>
+      <w:r>
+        <w:t>.</w:t>
+      </w:r>
+      <w:r>
+        <w:t xml:space="preserve"> </w:t>
+      </w:r>
+      <w:r>
+        <w:t>Estruturar</w:t>
+      </w:r>
+      <w:r>
+        <w:t xml:space="preserve"> um modelo lógico relacional</w:t>
+      </w:r>
+      <w:r>
+        <w:t xml:space="preserve">, cujo contenha no mínimo um relacionamento </w:t>
+      </w:r>
+      <w:r>
+        <w:t>n-1 e um n-m</w:t>
+      </w:r>
+      <w:r>
+        <w:t xml:space="preserve"> e implementar esse banco em SQL.</w:t>
+      </w:r>
+    </w:p>
+    <w:p/>
+    <w:p>
+      <w:r>
+        <w:tab/>
+      </w:r>
+      <w:r>
+        <w:t>3</w:t>
+      </w:r>
+      <w:r>
+        <w:t>. O Banco de Dados deve possibilitar que o usuário faça cadastro</w:t>
+      </w:r>
+      <w:r>
+        <w:t xml:space="preserve"> / login, publicações e que dê nota aos filmes. Além de armazenar previamente os dados dos filmes. </w:t>
+      </w:r>
+    </w:p>
+    <w:p/>
+    <w:p>
+      <w:r>
+        <w:tab/>
+        <w:t xml:space="preserve">4. Utilizar as </w:t>
       </w:r>
       <w:proofErr w:type="spellStart"/>
       <w:r>
@@ -686,474 +1089,165 @@
         <w:t xml:space="preserve"> apresentadas </w:t>
       </w:r>
       <w:r>
-        <w:t>de</w:t>
-      </w:r>
-      <w:r>
-        <w:t xml:space="preserve"> cadastro</w:t>
-      </w:r>
-      <w:r>
-        <w:t>/login</w:t>
-      </w:r>
-      <w:r>
-        <w:t xml:space="preserve"> e publicações com</w:t>
-      </w:r>
-      <w:r>
-        <w:t xml:space="preserve"> consulta no banco de dados</w:t>
+        <w:t xml:space="preserve">para que o usuário, através do website possa fazer </w:t>
+      </w:r>
+      <w:r>
+        <w:t>cadastro</w:t>
+      </w:r>
+      <w:r>
+        <w:t xml:space="preserve"> </w:t>
+      </w:r>
+      <w:r>
+        <w:t>/</w:t>
+      </w:r>
+      <w:r>
+        <w:t xml:space="preserve"> </w:t>
+      </w:r>
+      <w:r>
+        <w:t>login</w:t>
       </w:r>
       <w:r>
         <w:t>,</w:t>
       </w:r>
       <w:r>
+        <w:t xml:space="preserve"> publicações</w:t>
+      </w:r>
+      <w:r>
+        <w:t xml:space="preserve"> e atribuir notas aos filmes, </w:t>
+      </w:r>
+      <w:r>
+        <w:t>com consulta no banco de dados</w:t>
+      </w:r>
+      <w:r>
+        <w:t>.</w:t>
+      </w:r>
+    </w:p>
+    <w:p/>
+    <w:p>
+      <w:r>
+        <w:tab/>
+        <w:t xml:space="preserve">5. </w:t>
+      </w:r>
+      <w:r>
+        <w:t>Na HOME apresentar o tema ao usuário e algumas curiosidades como a inspiração para a criação dos filmes, créditos do criador etc.</w:t>
+      </w:r>
+    </w:p>
+    <w:p/>
+    <w:p>
+      <w:r>
+        <w:tab/>
+        <w:t xml:space="preserve">6. Para fazer cadastro pedir dados simples dos usuários como nome completo, </w:t>
+      </w:r>
+      <w:proofErr w:type="spellStart"/>
+      <w:r>
+        <w:t>email</w:t>
+      </w:r>
+      <w:proofErr w:type="spellEnd"/>
+      <w:r>
+        <w:t xml:space="preserve">, a escolha de um </w:t>
+      </w:r>
+      <w:proofErr w:type="spellStart"/>
+      <w:r>
+        <w:t>nickname</w:t>
+      </w:r>
+      <w:proofErr w:type="spellEnd"/>
+      <w:r>
+        <w:t xml:space="preserve"> e da senha.</w:t>
+      </w:r>
+    </w:p>
+    <w:p/>
+    <w:p>
+      <w:r>
+        <w:tab/>
+        <w:t>7. Aplicar validações nos ambientes de cadastro e login.</w:t>
+      </w:r>
+    </w:p>
+    <w:p/>
+    <w:p>
+      <w:r>
+        <w:tab/>
+        <w:t xml:space="preserve">8. Após logado o usuário terá acesso aos comentários de </w:t>
+      </w:r>
+      <w:r>
+        <w:t>todos os outros usuários.</w:t>
+      </w:r>
+    </w:p>
+    <w:p>
+      <w:r>
+        <w:lastRenderedPageBreak/>
+        <w:tab/>
+        <w:t>9. O usuário poderá fazer quantos comentários quiser, e também atribuir quantas notas quiser aos filmes.</w:t>
+      </w:r>
+    </w:p>
+    <w:p/>
+    <w:p>
+      <w:r>
+        <w:tab/>
+        <w:t xml:space="preserve">10. Disponibilizar nosso </w:t>
+      </w:r>
+      <w:proofErr w:type="spellStart"/>
+      <w:r>
+        <w:t>email</w:t>
+      </w:r>
+      <w:proofErr w:type="spellEnd"/>
+      <w:r>
+        <w:t xml:space="preserve"> e número de telefone ao usuário para suporte.</w:t>
+      </w:r>
+    </w:p>
+    <w:p/>
+    <w:p>
+      <w:pPr>
+        <w:pStyle w:val="PargrafodaLista"/>
+        <w:ind w:left="0" w:firstLine="708"/>
+        <w:jc w:val="both"/>
+      </w:pPr>
+      <w:r>
+        <w:t xml:space="preserve">11. Criar uma </w:t>
+      </w:r>
+      <w:r>
+        <w:t xml:space="preserve">Especificação Técnica da Solução, </w:t>
+      </w:r>
+      <w:r>
+        <w:t>e m</w:t>
+      </w:r>
+      <w:r>
+        <w:t>étricas aplicadas aos dados</w:t>
+      </w:r>
+      <w:r>
+        <w:t>;</w:t>
+      </w:r>
+    </w:p>
+    <w:p>
+      <w:pPr>
+        <w:pStyle w:val="PargrafodaLista"/>
+        <w:ind w:left="0" w:firstLine="708"/>
+        <w:jc w:val="both"/>
+      </w:pPr>
+    </w:p>
+    <w:p>
+      <w:pPr>
+        <w:pStyle w:val="PargrafodaLista"/>
+        <w:ind w:left="0" w:firstLine="708"/>
+        <w:jc w:val="both"/>
+      </w:pPr>
+      <w:r>
+        <w:t xml:space="preserve">12. Armazenar todo o projeto em um servidor de aplicação </w:t>
+      </w:r>
+      <w:proofErr w:type="spellStart"/>
+      <w:r>
+        <w:t>on</w:t>
+      </w:r>
+      <w:proofErr w:type="spellEnd"/>
+      <w:r>
         <w:t xml:space="preserve"> </w:t>
       </w:r>
-      <w:r>
-        <w:t xml:space="preserve">aplicando </w:t>
-      </w:r>
-      <w:r>
-        <w:t>validações.</w:t>
-      </w:r>
-    </w:p>
-    <w:p>
-      <w:pPr>
-        <w:pStyle w:val="PargrafodaLista"/>
-        <w:ind w:left="0" w:firstLine="708"/>
-        <w:jc w:val="both"/>
-      </w:pPr>
-    </w:p>
-    <w:p>
-      <w:pPr>
-        <w:pStyle w:val="PargrafodaLista"/>
-        <w:ind w:left="0" w:firstLine="708"/>
-        <w:jc w:val="both"/>
-      </w:pPr>
-      <w:r>
-        <w:t xml:space="preserve">5. Elaborar uma </w:t>
-      </w:r>
-      <w:r>
-        <w:t xml:space="preserve">Especificação Técnica da Solução, </w:t>
-      </w:r>
-      <w:r>
-        <w:t>e m</w:t>
-      </w:r>
-      <w:r>
-        <w:t>étricas aplicadas aos dados</w:t>
-      </w:r>
-      <w:r>
-        <w:t>;</w:t>
-      </w:r>
-    </w:p>
-    <w:p>
-      <w:pPr>
-        <w:ind w:firstLine="708"/>
-        <w:jc w:val="both"/>
-      </w:pPr>
-    </w:p>
-    <w:p>
-      <w:pPr>
-        <w:jc w:val="both"/>
-        <w:rPr>
-          <w:b/>
-          <w:bCs w:val="0"/>
-        </w:rPr>
-      </w:pPr>
-      <w:r>
-        <w:rPr>
-          <w:b/>
-          <w:bCs w:val="0"/>
-        </w:rPr>
-        <w:t>Restrições:</w:t>
-      </w:r>
-    </w:p>
-    <w:p>
-      <w:pPr>
-        <w:pStyle w:val="PargrafodaLista"/>
-        <w:ind w:left="0"/>
-        <w:jc w:val="both"/>
-        <w:rPr>
-          <w:b/>
-          <w:bCs w:val="0"/>
-        </w:rPr>
-      </w:pPr>
-    </w:p>
-    <w:p>
-      <w:pPr>
-        <w:pStyle w:val="PargrafodaLista"/>
-        <w:ind w:left="0" w:firstLine="708"/>
-        <w:jc w:val="both"/>
-      </w:pPr>
-      <w:r>
-        <w:t>1.</w:t>
-      </w:r>
-      <w:r>
-        <w:t xml:space="preserve"> </w:t>
-      </w:r>
-      <w:r>
-        <w:t>Criar</w:t>
-      </w:r>
-      <w:r>
-        <w:t xml:space="preserve"> o modelo lógico de um banco de dados relacional </w:t>
-      </w:r>
-      <w:r>
-        <w:t>contendo</w:t>
-      </w:r>
-      <w:r>
-        <w:t xml:space="preserve"> </w:t>
-      </w:r>
-      <w:r>
-        <w:t xml:space="preserve">ao menos um relacionamento n-1 e um </w:t>
-      </w:r>
-      <w:proofErr w:type="spellStart"/>
-      <w:r>
-        <w:t>n-m</w:t>
-      </w:r>
-      <w:proofErr w:type="spellEnd"/>
-      <w:r>
-        <w:t>;</w:t>
-      </w:r>
-    </w:p>
-    <w:p>
-      <w:pPr>
-        <w:pStyle w:val="PargrafodaLista"/>
-        <w:ind w:left="0" w:firstLine="708"/>
-        <w:jc w:val="both"/>
-      </w:pPr>
-    </w:p>
-    <w:p>
-      <w:pPr>
-        <w:pStyle w:val="PargrafodaLista"/>
-        <w:ind w:left="0" w:firstLine="708"/>
-        <w:jc w:val="both"/>
-      </w:pPr>
-      <w:r>
-        <w:t>2</w:t>
-      </w:r>
+      <w:proofErr w:type="spellStart"/>
+      <w:r>
+        <w:t>premise</w:t>
+      </w:r>
+      <w:proofErr w:type="spellEnd"/>
       <w:r>
         <w:t>.</w:t>
-      </w:r>
-      <w:r>
-        <w:t xml:space="preserve"> </w:t>
-      </w:r>
-      <w:r>
-        <w:t>Com base no modelo relacional criar o script do banco de dados</w:t>
-      </w:r>
-      <w:r>
-        <w:t xml:space="preserve"> </w:t>
-      </w:r>
-      <w:r>
-        <w:t>em SQL</w:t>
-      </w:r>
-      <w:r>
-        <w:t>;</w:t>
-      </w:r>
-    </w:p>
-    <w:p>
-      <w:pPr>
-        <w:pStyle w:val="PargrafodaLista"/>
-        <w:ind w:left="0" w:firstLine="708"/>
-        <w:jc w:val="both"/>
-      </w:pPr>
-    </w:p>
-    <w:p>
-      <w:pPr>
-        <w:pStyle w:val="PargrafodaLista"/>
-        <w:ind w:left="0" w:firstLine="708"/>
-        <w:jc w:val="both"/>
-      </w:pPr>
-    </w:p>
-    <w:p>
-      <w:pPr>
-        <w:pStyle w:val="PargrafodaLista"/>
-        <w:ind w:left="0" w:firstLine="708"/>
-        <w:jc w:val="both"/>
-      </w:pPr>
-      <w:r>
-        <w:t xml:space="preserve">3. </w:t>
-      </w:r>
-      <w:r>
-        <w:t xml:space="preserve">Criar </w:t>
-      </w:r>
-      <w:r>
-        <w:t>o</w:t>
-      </w:r>
-      <w:r>
-        <w:t xml:space="preserve"> website utilizando HTML, CSS, </w:t>
-      </w:r>
-      <w:proofErr w:type="spellStart"/>
-      <w:r>
-        <w:t>JavaScript</w:t>
-      </w:r>
-      <w:proofErr w:type="spellEnd"/>
-      <w:r>
-        <w:t>;</w:t>
-      </w:r>
-    </w:p>
-    <w:p>
-      <w:pPr>
-        <w:pStyle w:val="PargrafodaLista"/>
-        <w:ind w:left="0" w:firstLine="708"/>
-        <w:jc w:val="both"/>
-      </w:pPr>
-    </w:p>
-    <w:p>
-      <w:pPr>
-        <w:pStyle w:val="PargrafodaLista"/>
-        <w:ind w:left="0" w:firstLine="708"/>
-        <w:jc w:val="both"/>
-      </w:pPr>
-      <w:r>
-        <w:t xml:space="preserve">4. </w:t>
-      </w:r>
-      <w:r>
-        <w:t xml:space="preserve">Implementar as </w:t>
-      </w:r>
-      <w:proofErr w:type="spellStart"/>
-      <w:r>
-        <w:t>API’s</w:t>
-      </w:r>
-      <w:proofErr w:type="spellEnd"/>
-      <w:r>
-        <w:t xml:space="preserve"> </w:t>
-      </w:r>
-      <w:proofErr w:type="spellStart"/>
-      <w:r>
-        <w:t>NodeJS</w:t>
-      </w:r>
-      <w:proofErr w:type="spellEnd"/>
-      <w:r>
-        <w:t xml:space="preserve"> apresentadas de cadastro/login e publicações com consulta no banco de dados, aplicando validações</w:t>
-      </w:r>
-      <w:r>
-        <w:t>;</w:t>
-      </w:r>
-    </w:p>
-    <w:p>
-      <w:pPr>
-        <w:pStyle w:val="PargrafodaLista"/>
-        <w:ind w:left="0" w:firstLine="708"/>
-        <w:jc w:val="both"/>
-      </w:pPr>
-    </w:p>
-    <w:p>
-      <w:pPr>
-        <w:pStyle w:val="PargrafodaLista"/>
-        <w:ind w:left="0" w:firstLine="708"/>
-        <w:jc w:val="both"/>
-      </w:pPr>
-      <w:r>
-        <w:t xml:space="preserve">5. </w:t>
-      </w:r>
-      <w:r>
-        <w:t>Utilizar a metodologia ágil no projeto;</w:t>
-      </w:r>
-    </w:p>
-    <w:p>
-      <w:pPr>
-        <w:pStyle w:val="PargrafodaLista"/>
-        <w:ind w:left="0" w:firstLine="708"/>
-        <w:jc w:val="both"/>
-      </w:pPr>
-    </w:p>
-    <w:p>
-      <w:pPr>
-        <w:pStyle w:val="PargrafodaLista"/>
-        <w:ind w:left="0" w:firstLine="708"/>
-        <w:jc w:val="both"/>
-      </w:pPr>
-      <w:r>
-        <w:t xml:space="preserve">6. </w:t>
-      </w:r>
-      <w:r>
-        <w:t>Utilizar o GitHub em toda a criação do projeto</w:t>
-      </w:r>
-      <w:r>
-        <w:t>;</w:t>
-      </w:r>
-    </w:p>
-    <w:p>
-      <w:pPr>
-        <w:pStyle w:val="PargrafodaLista"/>
-        <w:ind w:left="0" w:firstLine="708"/>
-        <w:jc w:val="both"/>
-      </w:pPr>
-    </w:p>
-    <w:p>
-      <w:pPr>
-        <w:pStyle w:val="PargrafodaLista"/>
-        <w:ind w:left="0" w:firstLine="708"/>
-        <w:jc w:val="both"/>
-      </w:pPr>
-      <w:r>
-        <w:t xml:space="preserve">7. </w:t>
-      </w:r>
-      <w:r>
-        <w:t>Desenvolver todo o projeto com base nas matérias e conhecimentos passados ao longo desse semestre pela faculdade (incluindo os conceitos trabalhados em socioemocional)</w:t>
-      </w:r>
-      <w:r>
-        <w:t>.</w:t>
-      </w:r>
-    </w:p>
-    <w:p>
-      <w:pPr>
-        <w:pStyle w:val="PargrafodaLista"/>
-        <w:ind w:left="0"/>
-        <w:jc w:val="both"/>
-      </w:pPr>
-    </w:p>
-    <w:p>
-      <w:pPr>
-        <w:jc w:val="both"/>
-        <w:rPr>
-          <w:b/>
-          <w:bCs w:val="0"/>
-        </w:rPr>
-      </w:pPr>
-      <w:r>
-        <w:rPr>
-          <w:b/>
-          <w:bCs w:val="0"/>
-        </w:rPr>
-        <w:t>Equipe Envolvida:</w:t>
-      </w:r>
-    </w:p>
-    <w:p>
-      <w:pPr>
-        <w:jc w:val="both"/>
-      </w:pPr>
-      <w:r>
-        <w:tab/>
-        <w:t>A nossa equipe seria formada por:</w:t>
-      </w:r>
-    </w:p>
-    <w:p>
-      <w:pPr>
-        <w:pStyle w:val="PargrafodaLista"/>
-        <w:numPr>
-          <w:ilvl w:val="0"/>
-          <w:numId w:val="2"/>
-        </w:numPr>
-        <w:ind w:left="0"/>
-        <w:jc w:val="both"/>
-      </w:pPr>
-      <w:r>
-        <w:t>2 desenvolvedores full-</w:t>
-      </w:r>
-      <w:proofErr w:type="spellStart"/>
-      <w:r>
-        <w:t>stack</w:t>
-      </w:r>
-      <w:proofErr w:type="spellEnd"/>
-      <w:r>
-        <w:t>, os quais serão responsáveis por toda a infraestrutura do nosso website, desde a criação e inserção de conteúdo, hospedagem, manutenção etc.;</w:t>
-      </w:r>
-    </w:p>
-    <w:p>
-      <w:pPr>
-        <w:pStyle w:val="PargrafodaLista"/>
-        <w:numPr>
-          <w:ilvl w:val="0"/>
-          <w:numId w:val="2"/>
-        </w:numPr>
-        <w:ind w:left="0"/>
-        <w:jc w:val="both"/>
-      </w:pPr>
-      <w:r>
-        <w:t>1 especialista em segurança para tratar de toda a proteção dos dados e informações dos clientes;</w:t>
-      </w:r>
-    </w:p>
-    <w:p>
-      <w:pPr>
-        <w:pStyle w:val="PargrafodaLista"/>
-        <w:numPr>
-          <w:ilvl w:val="0"/>
-          <w:numId w:val="2"/>
-        </w:numPr>
-        <w:ind w:left="0"/>
-        <w:jc w:val="both"/>
-      </w:pPr>
-      <w:r>
-        <w:t>3 atendentes para o SAC;</w:t>
-      </w:r>
-    </w:p>
-    <w:p>
-      <w:pPr>
-        <w:pStyle w:val="PargrafodaLista"/>
-        <w:numPr>
-          <w:ilvl w:val="0"/>
-          <w:numId w:val="2"/>
-        </w:numPr>
-        <w:ind w:left="0"/>
-        <w:jc w:val="both"/>
-      </w:pPr>
-      <w:r>
-        <w:t>3 especialistas em robótica/mecatrônica/automação;</w:t>
-      </w:r>
-    </w:p>
-    <w:p>
-      <w:pPr>
-        <w:pStyle w:val="PargrafodaLista"/>
-        <w:numPr>
-          <w:ilvl w:val="0"/>
-          <w:numId w:val="2"/>
-        </w:numPr>
-        <w:ind w:left="0"/>
-        <w:jc w:val="both"/>
-      </w:pPr>
-      <w:r>
-        <w:t>3 técnicos para manutenção preventiva e suporte dos robôs;</w:t>
-      </w:r>
-    </w:p>
-    <w:p>
-      <w:pPr>
-        <w:pStyle w:val="PargrafodaLista"/>
-        <w:numPr>
-          <w:ilvl w:val="0"/>
-          <w:numId w:val="2"/>
-        </w:numPr>
-        <w:ind w:left="0"/>
-        <w:jc w:val="both"/>
-      </w:pPr>
-      <w:r>
-        <w:t>1 bacharel em administração para</w:t>
-      </w:r>
-      <w:r>
-        <w:rPr>
-          <w:color w:val="202124"/>
-          <w:shd w:val="clear" w:color="auto" w:fill="FFFFFF"/>
-        </w:rPr>
-        <w:t> </w:t>
-      </w:r>
-      <w:r>
-        <w:t>gerenciar recursos materiais, financeiros e/ou humanos de organizações jurídicas.</w:t>
-      </w:r>
-    </w:p>
-    <w:p>
-      <w:pPr>
-        <w:jc w:val="both"/>
-      </w:pPr>
-    </w:p>
-    <w:p>
-      <w:pPr>
-        <w:jc w:val="both"/>
-        <w:rPr>
-          <w:b/>
-          <w:bCs w:val="0"/>
-        </w:rPr>
-      </w:pPr>
-      <w:r>
-        <w:rPr>
-          <w:b/>
-          <w:bCs w:val="0"/>
-        </w:rPr>
-        <w:t>Orçamento e Sustentação:</w:t>
-      </w:r>
-    </w:p>
-    <w:p>
-      <w:pPr>
-        <w:jc w:val="both"/>
-      </w:pPr>
-      <w:r>
-        <w:tab/>
-        <w:t>O custo estimado para a produção unitária de cada robô é de R$3.800,00. Ao realizarmos nossos cálculos, visamos que inicialmente teremos em ação 50 unidades de nossos robôs, totalizando R$190.000,00. O investimento inicial será de R$580.000,00, que será gasto em pesquisa e inovação, produção dos protótipos, criação do curso de treinamento para os técnicos de manutenção, o curso de preparação do SAC, a criação, hospedagem e segurança do website, toda a parte administrativa e o salário de toda a equipe nesse período. Cada robô será alugado por um valor mensal de R$1300,00. Todos os 50 robôs alugados no período de um ano, gerarão uma receita de R$780.000,00. O custo de produção e o valor de depreciação anual, será de R$230.000,00. Abatendo esse valor da receita do aluguel de todos os robôs por ano, ainda teremos um lucro de R$550.000,00 por ano. E através deste modo que nos sustentaremos.</w:t>
       </w:r>
     </w:p>
     <w:p/>

</xml_diff>

<commit_message>
Alterações em praticamente tudo
</commit_message>
<xml_diff>
--- a/Documentação Projeto Individual.docx
+++ b/Documentação Projeto Individual.docx
@@ -123,10 +123,12 @@
         <w:t xml:space="preserve"> 300 é um filme de fantasia e guerra norte-americano de 2006, </w:t>
       </w:r>
       <w:proofErr w:type="spellStart"/>
+      <w:proofErr w:type="gramStart"/>
       <w:r>
         <w:t>co-escrito</w:t>
       </w:r>
       <w:proofErr w:type="spellEnd"/>
+      <w:proofErr w:type="gramEnd"/>
       <w:r>
         <w:t xml:space="preserve"> e dirigido por Zack Snyder. É baseado na série de quadrinhos homônima de Frank Miller e Lynn </w:t>
       </w:r>
@@ -364,20 +366,12 @@
           <w:bCs w:val="0"/>
         </w:rPr>
       </w:pPr>
-    </w:p>
-    <w:p>
-      <w:pPr>
-        <w:jc w:val="both"/>
-        <w:rPr>
-          <w:b/>
-          <w:bCs w:val="0"/>
-        </w:rPr>
-      </w:pPr>
-      <w:r>
-        <w:rPr>
-          <w:b/>
-          <w:bCs w:val="0"/>
-        </w:rPr>
+      <w:r>
+        <w:rPr>
+          <w:b/>
+          <w:bCs w:val="0"/>
+        </w:rPr>
+        <w:lastRenderedPageBreak/>
         <w:t>Objetivo</w:t>
       </w:r>
       <w:r>
@@ -541,13 +535,242 @@
         <w:t xml:space="preserve"> </w:t>
       </w:r>
       <w:r>
-        <w:t>Estruturar</w:t>
+        <w:t xml:space="preserve">Estruturar </w:t>
+      </w:r>
+      <w:r>
+        <w:t xml:space="preserve">o modelo lógico de um banco de dados relacional contendo ao menos um relacionamento n-1 e um </w:t>
+      </w:r>
+      <w:proofErr w:type="spellStart"/>
+      <w:r>
+        <w:t>n-m</w:t>
+      </w:r>
+      <w:proofErr w:type="spellEnd"/>
+      <w:r>
+        <w:t xml:space="preserve">; </w:t>
+      </w:r>
+    </w:p>
+    <w:p>
+      <w:pPr>
+        <w:pStyle w:val="PargrafodaLista"/>
+        <w:ind w:left="0" w:firstLine="708"/>
+        <w:jc w:val="both"/>
+      </w:pPr>
+    </w:p>
+    <w:p>
+      <w:pPr>
+        <w:pStyle w:val="PargrafodaLista"/>
+        <w:ind w:left="0" w:firstLine="708"/>
+        <w:jc w:val="both"/>
+      </w:pPr>
+      <w:r>
+        <w:t xml:space="preserve">2. </w:t>
+      </w:r>
+      <w:r>
+        <w:t>Com base no modelo relacional fazer a criação das tabelas e utilizar comandos em SQL;</w:t>
+      </w:r>
+    </w:p>
+    <w:p>
+      <w:pPr>
+        <w:pStyle w:val="PargrafodaLista"/>
+        <w:ind w:left="0" w:firstLine="708"/>
+        <w:jc w:val="both"/>
+      </w:pPr>
+    </w:p>
+    <w:p>
+      <w:pPr>
+        <w:pStyle w:val="PargrafodaLista"/>
+        <w:ind w:left="0" w:firstLine="708"/>
+        <w:jc w:val="both"/>
+      </w:pPr>
+      <w:r>
+        <w:t xml:space="preserve">3. Criar um website utilizando HTML, CSS, </w:t>
+      </w:r>
+      <w:proofErr w:type="spellStart"/>
+      <w:r>
+        <w:t>JavaScript</w:t>
+      </w:r>
+      <w:proofErr w:type="spellEnd"/>
+      <w:r>
+        <w:t>, contendo</w:t>
       </w:r>
       <w:r>
         <w:t xml:space="preserve"> </w:t>
       </w:r>
       <w:r>
-        <w:t xml:space="preserve">o modelo lógico de um banco de dados relacional contendo ao menos um relacionamento n-1 e um </w:t>
+        <w:t>v</w:t>
+      </w:r>
+      <w:r>
+        <w:t>ariáveis, funções, operações matemáticas, condicionais, repetições, vetores</w:t>
+      </w:r>
+      <w:r>
+        <w:t>;</w:t>
+      </w:r>
+    </w:p>
+    <w:p>
+      <w:pPr>
+        <w:pStyle w:val="PargrafodaLista"/>
+        <w:ind w:left="0" w:firstLine="708"/>
+        <w:jc w:val="both"/>
+      </w:pPr>
+    </w:p>
+    <w:p>
+      <w:pPr>
+        <w:pStyle w:val="PargrafodaLista"/>
+        <w:ind w:left="0" w:firstLine="708"/>
+        <w:jc w:val="both"/>
+      </w:pPr>
+      <w:r>
+        <w:t xml:space="preserve">4. Implementar as </w:t>
+      </w:r>
+      <w:proofErr w:type="spellStart"/>
+      <w:r>
+        <w:t>API’s</w:t>
+      </w:r>
+      <w:proofErr w:type="spellEnd"/>
+      <w:r>
+        <w:t xml:space="preserve"> </w:t>
+      </w:r>
+      <w:proofErr w:type="spellStart"/>
+      <w:r>
+        <w:t>NodeJS</w:t>
+      </w:r>
+      <w:proofErr w:type="spellEnd"/>
+      <w:r>
+        <w:t xml:space="preserve"> apresentadas </w:t>
+      </w:r>
+      <w:r>
+        <w:t>de</w:t>
+      </w:r>
+      <w:r>
+        <w:t xml:space="preserve"> cadastro/login</w:t>
+      </w:r>
+      <w:r>
+        <w:t xml:space="preserve"> e publicações com</w:t>
+      </w:r>
+      <w:r>
+        <w:t xml:space="preserve"> consulta no banco de dados</w:t>
+      </w:r>
+      <w:r>
+        <w:t>,</w:t>
+      </w:r>
+      <w:r>
+        <w:t xml:space="preserve"> </w:t>
+      </w:r>
+      <w:r>
+        <w:t xml:space="preserve">aplicando </w:t>
+      </w:r>
+      <w:r>
+        <w:t>validações.</w:t>
+      </w:r>
+    </w:p>
+    <w:p>
+      <w:pPr>
+        <w:pStyle w:val="PargrafodaLista"/>
+        <w:ind w:left="0" w:firstLine="708"/>
+        <w:jc w:val="both"/>
+      </w:pPr>
+    </w:p>
+    <w:p>
+      <w:pPr>
+        <w:pStyle w:val="PargrafodaLista"/>
+        <w:ind w:left="0" w:firstLine="708"/>
+        <w:jc w:val="both"/>
+      </w:pPr>
+      <w:r>
+        <w:t xml:space="preserve">5. Elaborar uma </w:t>
+      </w:r>
+      <w:r>
+        <w:t xml:space="preserve">Especificação Técnica da Solução, </w:t>
+      </w:r>
+      <w:r>
+        <w:t>e m</w:t>
+      </w:r>
+      <w:r>
+        <w:t>étricas aplicadas aos dados</w:t>
+      </w:r>
+      <w:r>
+        <w:t>;</w:t>
+      </w:r>
+    </w:p>
+    <w:p>
+      <w:pPr>
+        <w:pStyle w:val="PargrafodaLista"/>
+        <w:ind w:left="0" w:firstLine="708"/>
+        <w:jc w:val="both"/>
+      </w:pPr>
+    </w:p>
+    <w:p>
+      <w:pPr>
+        <w:pStyle w:val="PargrafodaLista"/>
+        <w:ind w:left="0" w:firstLine="708"/>
+        <w:jc w:val="both"/>
+      </w:pPr>
+      <w:r>
+        <w:t xml:space="preserve">6. Entregar suporte ao usuário através de </w:t>
+      </w:r>
+      <w:proofErr w:type="spellStart"/>
+      <w:r>
+        <w:t>email</w:t>
+      </w:r>
+      <w:proofErr w:type="spellEnd"/>
+      <w:r>
+        <w:t>.</w:t>
+      </w:r>
+      <w:r>
+        <w:t xml:space="preserve"> </w:t>
+      </w:r>
+    </w:p>
+    <w:p/>
+    <w:p>
+      <w:pPr>
+        <w:jc w:val="both"/>
+        <w:rPr>
+          <w:b/>
+          <w:bCs w:val="0"/>
+        </w:rPr>
+      </w:pPr>
+      <w:r>
+        <w:rPr>
+          <w:b/>
+          <w:bCs w:val="0"/>
+        </w:rPr>
+        <w:t>Restrições:</w:t>
+      </w:r>
+    </w:p>
+    <w:p>
+      <w:pPr>
+        <w:pStyle w:val="PargrafodaLista"/>
+        <w:ind w:left="0"/>
+        <w:jc w:val="both"/>
+        <w:rPr>
+          <w:b/>
+          <w:bCs w:val="0"/>
+        </w:rPr>
+      </w:pPr>
+    </w:p>
+    <w:p>
+      <w:pPr>
+        <w:pStyle w:val="PargrafodaLista"/>
+        <w:ind w:left="0" w:firstLine="708"/>
+        <w:jc w:val="both"/>
+      </w:pPr>
+      <w:r>
+        <w:t>1.</w:t>
+      </w:r>
+      <w:r>
+        <w:t xml:space="preserve"> </w:t>
+      </w:r>
+      <w:r>
+        <w:t xml:space="preserve">Estruturar </w:t>
+      </w:r>
+      <w:r>
+        <w:t>o modelo lógico de um banco de dados relacional contendo</w:t>
+      </w:r>
+      <w:r>
+        <w:t xml:space="preserve"> </w:t>
+      </w:r>
+      <w:r>
+        <w:t xml:space="preserve">ao menos um relacionamento n-1 e um </w:t>
       </w:r>
       <w:proofErr w:type="spellStart"/>
       <w:r>
@@ -555,7 +778,7 @@
       </w:r>
       <w:proofErr w:type="spellEnd"/>
       <w:r>
-        <w:t xml:space="preserve">; </w:t>
+        <w:t>;</w:t>
       </w:r>
     </w:p>
     <w:p>
@@ -575,24 +798,26 @@
         <w:t xml:space="preserve">2. </w:t>
       </w:r>
       <w:r>
-        <w:t>Com base no modelo relacional fazer a criação das tabelas e utilizar comandos em SQL;</w:t>
-      </w:r>
-    </w:p>
-    <w:p>
-      <w:pPr>
-        <w:pStyle w:val="PargrafodaLista"/>
-        <w:ind w:left="0" w:firstLine="708"/>
-        <w:jc w:val="both"/>
-      </w:pPr>
-    </w:p>
-    <w:p>
-      <w:pPr>
-        <w:pStyle w:val="PargrafodaLista"/>
-        <w:ind w:left="0" w:firstLine="708"/>
-        <w:jc w:val="both"/>
-      </w:pPr>
-      <w:r>
-        <w:t xml:space="preserve">3. Criar um website utilizando HTML, CSS, </w:t>
+        <w:t>Com base no modelo relacional criar o script do banco de dados em SQL;</w:t>
+      </w:r>
+    </w:p>
+    <w:p>
+      <w:pPr>
+        <w:pStyle w:val="PargrafodaLista"/>
+        <w:ind w:left="0" w:firstLine="708"/>
+        <w:jc w:val="both"/>
+      </w:pPr>
+      <w:r>
+        <w:t xml:space="preserve">3. </w:t>
+      </w:r>
+      <w:r>
+        <w:t xml:space="preserve">Criar </w:t>
+      </w:r>
+      <w:r>
+        <w:t>o</w:t>
+      </w:r>
+      <w:r>
+        <w:t xml:space="preserve"> website utilizando HTML, CSS, </w:t>
       </w:r>
       <w:proofErr w:type="spellStart"/>
       <w:r>
@@ -600,16 +825,84 @@
       </w:r>
       <w:proofErr w:type="spellEnd"/>
       <w:r>
-        <w:t>, contendo</w:t>
-      </w:r>
+        <w:t>;</w:t>
+      </w:r>
+    </w:p>
+    <w:p>
+      <w:pPr>
+        <w:pStyle w:val="PargrafodaLista"/>
+        <w:ind w:left="0" w:firstLine="708"/>
+        <w:jc w:val="both"/>
+      </w:pPr>
+    </w:p>
+    <w:p>
+      <w:pPr>
+        <w:pStyle w:val="PargrafodaLista"/>
+        <w:ind w:left="0" w:firstLine="708"/>
+        <w:jc w:val="both"/>
+      </w:pPr>
+      <w:r>
+        <w:lastRenderedPageBreak/>
+        <w:t xml:space="preserve">4. </w:t>
+      </w:r>
+      <w:r>
+        <w:t xml:space="preserve">Implementar as </w:t>
+      </w:r>
+      <w:proofErr w:type="spellStart"/>
+      <w:r>
+        <w:t>API’s</w:t>
+      </w:r>
+      <w:proofErr w:type="spellEnd"/>
       <w:r>
         <w:t xml:space="preserve"> </w:t>
       </w:r>
-      <w:r>
-        <w:t>v</w:t>
-      </w:r>
-      <w:r>
-        <w:t>ariáveis, funções, operações matemáticas, condicionais, repetições, vetores</w:t>
+      <w:proofErr w:type="spellStart"/>
+      <w:r>
+        <w:t>NodeJS</w:t>
+      </w:r>
+      <w:proofErr w:type="spellEnd"/>
+      <w:r>
+        <w:t xml:space="preserve"> apresentadas de cadastro/login e publicações com consulta no banco de dados, aplicando validações;</w:t>
+      </w:r>
+    </w:p>
+    <w:p>
+      <w:pPr>
+        <w:pStyle w:val="PargrafodaLista"/>
+        <w:ind w:left="0" w:firstLine="708"/>
+        <w:jc w:val="both"/>
+      </w:pPr>
+    </w:p>
+    <w:p>
+      <w:pPr>
+        <w:pStyle w:val="PargrafodaLista"/>
+        <w:ind w:left="0" w:firstLine="708"/>
+        <w:jc w:val="both"/>
+      </w:pPr>
+      <w:r>
+        <w:t xml:space="preserve">5. </w:t>
+      </w:r>
+      <w:r>
+        <w:t>Utilizar a metodologia ágil no projeto;</w:t>
+      </w:r>
+    </w:p>
+    <w:p>
+      <w:pPr>
+        <w:pStyle w:val="PargrafodaLista"/>
+        <w:ind w:left="0" w:firstLine="708"/>
+        <w:jc w:val="both"/>
+      </w:pPr>
+    </w:p>
+    <w:p>
+      <w:pPr>
+        <w:pStyle w:val="PargrafodaLista"/>
+        <w:ind w:left="0" w:firstLine="708"/>
+        <w:jc w:val="both"/>
+      </w:pPr>
+      <w:r>
+        <w:t xml:space="preserve">6. </w:t>
+      </w:r>
+      <w:r>
+        <w:t>Utilizar o GitHub em toda a criação do projeto</w:t>
       </w:r>
       <w:r>
         <w:t>;</w:t>
@@ -629,441 +922,131 @@
         <w:jc w:val="both"/>
       </w:pPr>
       <w:r>
-        <w:t xml:space="preserve">4. Implementar as </w:t>
-      </w:r>
-      <w:proofErr w:type="spellStart"/>
-      <w:r>
-        <w:t>API’s</w:t>
-      </w:r>
-      <w:proofErr w:type="spellEnd"/>
+        <w:t xml:space="preserve">7. </w:t>
+      </w:r>
+      <w:r>
+        <w:t>Desenvolver todo o projeto com base nas matérias e conhecimentos passados ao longo desse semestre pela faculdade (incluindo os conceitos trabalhados em socioemocional)</w:t>
+      </w:r>
+      <w:r>
+        <w:t>.</w:t>
+      </w:r>
+    </w:p>
+    <w:p>
+      <w:pPr>
+        <w:pStyle w:val="PargrafodaLista"/>
+        <w:ind w:left="0" w:firstLine="708"/>
+        <w:jc w:val="both"/>
+      </w:pPr>
+    </w:p>
+    <w:p>
+      <w:pPr>
+        <w:rPr>
+          <w:b/>
+          <w:bCs w:val="0"/>
+        </w:rPr>
+      </w:pPr>
+      <w:r>
+        <w:rPr>
+          <w:b/>
+          <w:bCs w:val="0"/>
+        </w:rPr>
+        <w:t>Requisitos:</w:t>
+      </w:r>
+    </w:p>
+    <w:p>
+      <w:pPr>
+        <w:rPr>
+          <w:b/>
+          <w:bCs w:val="0"/>
+        </w:rPr>
+      </w:pPr>
+    </w:p>
+    <w:p>
+      <w:pPr>
+        <w:pStyle w:val="PargrafodaLista"/>
+        <w:ind w:left="0" w:firstLine="708"/>
+        <w:jc w:val="both"/>
+      </w:pPr>
+      <w:r>
+        <w:t>1. Criar um website</w:t>
+      </w:r>
+      <w:r>
+        <w:t xml:space="preserve"> temático sobre a saga de filmes “300”</w:t>
+      </w:r>
+      <w:r>
+        <w:t xml:space="preserve"> com HTML, CSS, </w:t>
+      </w:r>
+      <w:proofErr w:type="spellStart"/>
+      <w:r>
+        <w:t>JavaScript</w:t>
+      </w:r>
+      <w:proofErr w:type="spellEnd"/>
+      <w:r>
+        <w:t>, cujo será a interface entre o Banco de Dados e o usuário.</w:t>
+      </w:r>
       <w:r>
         <w:t xml:space="preserve"> </w:t>
       </w:r>
-      <w:proofErr w:type="spellStart"/>
-      <w:r>
-        <w:t>NodeJS</w:t>
-      </w:r>
-      <w:proofErr w:type="spellEnd"/>
-      <w:r>
-        <w:t xml:space="preserve"> apresentadas </w:t>
-      </w:r>
-      <w:r>
-        <w:t>de</w:t>
-      </w:r>
-      <w:r>
-        <w:t xml:space="preserve"> cadastro/login</w:t>
-      </w:r>
-      <w:r>
-        <w:t xml:space="preserve"> e publicações com</w:t>
-      </w:r>
-      <w:r>
-        <w:t xml:space="preserve"> consulta no banco de dados</w:t>
-      </w:r>
-      <w:r>
-        <w:t>,</w:t>
+      <w:r>
+        <w:t>ESSENCIAL</w:t>
+      </w:r>
+    </w:p>
+    <w:p>
+      <w:pPr>
+        <w:pStyle w:val="PargrafodaLista"/>
+        <w:ind w:left="0" w:firstLine="708"/>
+        <w:jc w:val="both"/>
+      </w:pPr>
+    </w:p>
+    <w:p>
+      <w:r>
+        <w:rPr>
+          <w:b/>
+          <w:bCs w:val="0"/>
+        </w:rPr>
+        <w:tab/>
+      </w:r>
+      <w:r>
+        <w:t>2</w:t>
+      </w:r>
+      <w:r>
+        <w:t>.</w:t>
+      </w:r>
+      <w:r>
+        <w:t xml:space="preserve"> Estruturar um modelo lógico relacional</w:t>
+      </w:r>
+      <w:r>
+        <w:t>, cujo contenha no mínimo um relacionamento n-1 e um n-m</w:t>
+      </w:r>
+      <w:r>
+        <w:t xml:space="preserve"> e implementar esse banco em SQL.</w:t>
       </w:r>
       <w:r>
         <w:t xml:space="preserve"> </w:t>
       </w:r>
       <w:r>
-        <w:t xml:space="preserve">aplicando </w:t>
-      </w:r>
-      <w:r>
-        <w:t>validações.</w:t>
-      </w:r>
-    </w:p>
-    <w:p>
-      <w:pPr>
-        <w:pStyle w:val="PargrafodaLista"/>
-        <w:ind w:left="0" w:firstLine="708"/>
-        <w:jc w:val="both"/>
-      </w:pPr>
-    </w:p>
-    <w:p>
-      <w:pPr>
-        <w:pStyle w:val="PargrafodaLista"/>
-        <w:ind w:left="0" w:firstLine="708"/>
-        <w:jc w:val="both"/>
-      </w:pPr>
-      <w:r>
-        <w:t xml:space="preserve">5. Elaborar uma </w:t>
-      </w:r>
-      <w:r>
-        <w:t xml:space="preserve">Especificação Técnica da Solução, </w:t>
-      </w:r>
-      <w:r>
-        <w:t>e m</w:t>
-      </w:r>
-      <w:r>
-        <w:t>étricas aplicadas aos dados</w:t>
-      </w:r>
-      <w:r>
-        <w:t>;</w:t>
-      </w:r>
-    </w:p>
-    <w:p>
-      <w:pPr>
-        <w:pStyle w:val="PargrafodaLista"/>
-        <w:ind w:left="0" w:firstLine="708"/>
-        <w:jc w:val="both"/>
-      </w:pPr>
-    </w:p>
-    <w:p>
-      <w:pPr>
-        <w:pStyle w:val="PargrafodaLista"/>
-        <w:ind w:left="0" w:firstLine="708"/>
-        <w:jc w:val="both"/>
-      </w:pPr>
-      <w:r>
-        <w:t xml:space="preserve">6. Entregar suporte ao usuário através de </w:t>
-      </w:r>
-      <w:proofErr w:type="spellStart"/>
-      <w:r>
-        <w:t>email</w:t>
-      </w:r>
-      <w:proofErr w:type="spellEnd"/>
-      <w:r>
-        <w:t xml:space="preserve"> e W</w:t>
-      </w:r>
-      <w:r>
-        <w:t>hats</w:t>
-      </w:r>
-      <w:r>
-        <w:t>A</w:t>
-      </w:r>
-      <w:r>
-        <w:t>pp.</w:t>
+        <w:t>ESSENCIAL</w:t>
+      </w:r>
+    </w:p>
+    <w:p/>
+    <w:p>
+      <w:r>
+        <w:tab/>
+      </w:r>
+      <w:r>
+        <w:t>3</w:t>
+      </w:r>
+      <w:r>
+        <w:t>. O Banco de Dados deve possibilitar que o usuário faça cadastro</w:t>
+      </w:r>
+      <w:r>
+        <w:t xml:space="preserve"> / login, publicações e que dê nota aos filmes. Além de armazenar previamente os dados dos filmes. </w:t>
       </w:r>
       <w:r>
         <w:t xml:space="preserve"> </w:t>
       </w:r>
-    </w:p>
-    <w:p/>
-    <w:p>
-      <w:pPr>
-        <w:jc w:val="both"/>
-        <w:rPr>
-          <w:b/>
-          <w:bCs w:val="0"/>
-        </w:rPr>
-      </w:pPr>
-      <w:r>
-        <w:rPr>
-          <w:b/>
-          <w:bCs w:val="0"/>
-        </w:rPr>
-        <w:t>Restrições:</w:t>
-      </w:r>
-    </w:p>
-    <w:p>
-      <w:pPr>
-        <w:pStyle w:val="PargrafodaLista"/>
-        <w:ind w:left="0"/>
-        <w:jc w:val="both"/>
-        <w:rPr>
-          <w:b/>
-          <w:bCs w:val="0"/>
-        </w:rPr>
-      </w:pPr>
-    </w:p>
-    <w:p>
-      <w:pPr>
-        <w:pStyle w:val="PargrafodaLista"/>
-        <w:ind w:left="0" w:firstLine="708"/>
-        <w:jc w:val="both"/>
-      </w:pPr>
-      <w:r>
-        <w:t>1.</w:t>
-      </w:r>
-      <w:r>
-        <w:t xml:space="preserve"> </w:t>
-      </w:r>
-      <w:r>
-        <w:t xml:space="preserve">Estruturar </w:t>
-      </w:r>
-      <w:r>
-        <w:t>o modelo lógico de um banco de dados relacional contendo</w:t>
-      </w:r>
-      <w:r>
-        <w:t xml:space="preserve"> </w:t>
-      </w:r>
-      <w:r>
-        <w:t xml:space="preserve">ao menos um relacionamento n-1 e um </w:t>
-      </w:r>
-      <w:proofErr w:type="spellStart"/>
-      <w:r>
-        <w:t>n-m</w:t>
-      </w:r>
-      <w:proofErr w:type="spellEnd"/>
-      <w:r>
-        <w:t>;</w:t>
-      </w:r>
-    </w:p>
-    <w:p>
-      <w:pPr>
-        <w:pStyle w:val="PargrafodaLista"/>
-        <w:ind w:left="0" w:firstLine="708"/>
-        <w:jc w:val="both"/>
-      </w:pPr>
-    </w:p>
-    <w:p>
-      <w:pPr>
-        <w:pStyle w:val="PargrafodaLista"/>
-        <w:ind w:left="0" w:firstLine="708"/>
-        <w:jc w:val="both"/>
-      </w:pPr>
-      <w:r>
-        <w:t xml:space="preserve">2. </w:t>
-      </w:r>
-      <w:r>
-        <w:t>Com base no modelo relacional criar o script do banco de dados em SQL;</w:t>
-      </w:r>
-    </w:p>
-    <w:p>
-      <w:pPr>
-        <w:pStyle w:val="PargrafodaLista"/>
-        <w:ind w:left="0" w:firstLine="708"/>
-        <w:jc w:val="both"/>
-      </w:pPr>
-      <w:r>
-        <w:t xml:space="preserve">3. </w:t>
-      </w:r>
-      <w:r>
-        <w:t xml:space="preserve">Criar </w:t>
-      </w:r>
-      <w:r>
-        <w:t>o</w:t>
-      </w:r>
-      <w:r>
-        <w:t xml:space="preserve"> website utilizando HTML, CSS, </w:t>
-      </w:r>
-      <w:proofErr w:type="spellStart"/>
-      <w:r>
-        <w:t>JavaScript</w:t>
-      </w:r>
-      <w:proofErr w:type="spellEnd"/>
-      <w:r>
-        <w:t>;</w:t>
-      </w:r>
-    </w:p>
-    <w:p>
-      <w:pPr>
-        <w:pStyle w:val="PargrafodaLista"/>
-        <w:ind w:left="0" w:firstLine="708"/>
-        <w:jc w:val="both"/>
-      </w:pPr>
-    </w:p>
-    <w:p>
-      <w:pPr>
-        <w:pStyle w:val="PargrafodaLista"/>
-        <w:ind w:left="0" w:firstLine="708"/>
-        <w:jc w:val="both"/>
-      </w:pPr>
-      <w:r>
-        <w:t xml:space="preserve">4. </w:t>
-      </w:r>
-      <w:r>
-        <w:t xml:space="preserve">Implementar as </w:t>
-      </w:r>
-      <w:proofErr w:type="spellStart"/>
-      <w:r>
-        <w:t>API’s</w:t>
-      </w:r>
-      <w:proofErr w:type="spellEnd"/>
-      <w:r>
-        <w:t xml:space="preserve"> </w:t>
-      </w:r>
-      <w:proofErr w:type="spellStart"/>
-      <w:r>
-        <w:t>NodeJS</w:t>
-      </w:r>
-      <w:proofErr w:type="spellEnd"/>
-      <w:r>
-        <w:t xml:space="preserve"> apresentadas de cadastro/login e publicações com consulta no banco de dados, aplicando validações;</w:t>
-      </w:r>
-    </w:p>
-    <w:p>
-      <w:pPr>
-        <w:pStyle w:val="PargrafodaLista"/>
-        <w:ind w:left="0" w:firstLine="708"/>
-        <w:jc w:val="both"/>
-      </w:pPr>
-    </w:p>
-    <w:p>
-      <w:pPr>
-        <w:pStyle w:val="PargrafodaLista"/>
-        <w:ind w:left="0" w:firstLine="708"/>
-        <w:jc w:val="both"/>
-      </w:pPr>
-      <w:r>
-        <w:t xml:space="preserve">5. </w:t>
-      </w:r>
-      <w:r>
-        <w:t>Utilizar a metodologia ágil no projeto;</w:t>
-      </w:r>
-    </w:p>
-    <w:p>
-      <w:pPr>
-        <w:pStyle w:val="PargrafodaLista"/>
-        <w:ind w:left="0" w:firstLine="708"/>
-        <w:jc w:val="both"/>
-      </w:pPr>
-    </w:p>
-    <w:p>
-      <w:pPr>
-        <w:pStyle w:val="PargrafodaLista"/>
-        <w:ind w:left="0" w:firstLine="708"/>
-        <w:jc w:val="both"/>
-      </w:pPr>
-      <w:r>
-        <w:t xml:space="preserve">6. </w:t>
-      </w:r>
-      <w:r>
-        <w:t>Utilizar o GitHub em toda a criação do projeto</w:t>
-      </w:r>
-      <w:r>
-        <w:t>;</w:t>
-      </w:r>
-    </w:p>
-    <w:p>
-      <w:pPr>
-        <w:pStyle w:val="PargrafodaLista"/>
-        <w:ind w:left="0" w:firstLine="708"/>
-        <w:jc w:val="both"/>
-      </w:pPr>
-    </w:p>
-    <w:p>
-      <w:pPr>
-        <w:pStyle w:val="PargrafodaLista"/>
-        <w:ind w:left="0" w:firstLine="708"/>
-        <w:jc w:val="both"/>
-      </w:pPr>
-      <w:r>
-        <w:t xml:space="preserve">7. </w:t>
-      </w:r>
-      <w:r>
-        <w:t>Desenvolver todo o projeto com base nas matérias e conhecimentos passados ao longo desse semestre pela faculdade (incluindo os conceitos trabalhados em socioemocional)</w:t>
-      </w:r>
-      <w:r>
-        <w:t>.</w:t>
-      </w:r>
-    </w:p>
-    <w:p>
-      <w:pPr>
-        <w:pStyle w:val="PargrafodaLista"/>
-        <w:ind w:left="0" w:firstLine="708"/>
-        <w:jc w:val="both"/>
-      </w:pPr>
-    </w:p>
-    <w:p>
-      <w:pPr>
-        <w:rPr>
-          <w:b/>
-          <w:bCs w:val="0"/>
-        </w:rPr>
-      </w:pPr>
-      <w:r>
-        <w:rPr>
-          <w:b/>
-          <w:bCs w:val="0"/>
-        </w:rPr>
-        <w:t>Requisitos:</w:t>
-      </w:r>
-    </w:p>
-    <w:p>
-      <w:pPr>
-        <w:rPr>
-          <w:b/>
-          <w:bCs w:val="0"/>
-        </w:rPr>
-      </w:pPr>
-    </w:p>
-    <w:p>
-      <w:pPr>
-        <w:pStyle w:val="PargrafodaLista"/>
-        <w:ind w:left="0" w:firstLine="708"/>
-        <w:jc w:val="both"/>
-      </w:pPr>
-      <w:r>
-        <w:t>1</w:t>
-      </w:r>
-      <w:r>
-        <w:t>.</w:t>
-      </w:r>
-      <w:r>
-        <w:t xml:space="preserve"> </w:t>
-      </w:r>
-      <w:r>
-        <w:t>Criar um website</w:t>
-      </w:r>
-      <w:r>
-        <w:t xml:space="preserve"> temático sobre a saga de filmes “300”</w:t>
-      </w:r>
-      <w:r>
-        <w:t xml:space="preserve"> com HTML, CSS, </w:t>
-      </w:r>
-      <w:proofErr w:type="spellStart"/>
-      <w:r>
-        <w:t>JavaScript</w:t>
-      </w:r>
-      <w:proofErr w:type="spellEnd"/>
-      <w:r>
-        <w:t>, cujo será a interface entre o Banco de Dados e o usuário.</w:t>
-      </w:r>
-    </w:p>
-    <w:p>
-      <w:pPr>
-        <w:pStyle w:val="PargrafodaLista"/>
-        <w:ind w:left="0" w:firstLine="708"/>
-        <w:jc w:val="both"/>
-      </w:pPr>
-    </w:p>
-    <w:p>
-      <w:r>
-        <w:rPr>
-          <w:b/>
-          <w:bCs w:val="0"/>
-        </w:rPr>
-        <w:tab/>
-      </w:r>
-      <w:r>
-        <w:t>2</w:t>
-      </w:r>
-      <w:r>
-        <w:t>.</w:t>
-      </w:r>
-      <w:r>
-        <w:t xml:space="preserve"> </w:t>
-      </w:r>
-      <w:r>
-        <w:t>Estruturar</w:t>
-      </w:r>
-      <w:r>
-        <w:t xml:space="preserve"> um modelo lógico relacional</w:t>
-      </w:r>
-      <w:r>
-        <w:t xml:space="preserve">, cujo contenha no mínimo um relacionamento </w:t>
-      </w:r>
-      <w:r>
-        <w:t>n-1 e um n-m</w:t>
-      </w:r>
-      <w:r>
-        <w:t xml:space="preserve"> e implementar esse banco em SQL.</w:t>
-      </w:r>
-    </w:p>
-    <w:p/>
-    <w:p>
-      <w:r>
-        <w:tab/>
-      </w:r>
-      <w:r>
-        <w:t>3</w:t>
-      </w:r>
-      <w:r>
-        <w:t>. O Banco de Dados deve possibilitar que o usuário faça cadastro</w:t>
-      </w:r>
-      <w:r>
-        <w:t xml:space="preserve"> / login, publicações e que dê nota aos filmes. Além de armazenar previamente os dados dos filmes. </w:t>
+      <w:r>
+        <w:t>ESSENCIAL</w:t>
       </w:r>
     </w:p>
     <w:p/>
@@ -1086,40 +1069,13 @@
       </w:r>
       <w:proofErr w:type="spellEnd"/>
       <w:r>
-        <w:t xml:space="preserve"> apresentadas </w:t>
-      </w:r>
-      <w:r>
-        <w:t xml:space="preserve">para que o usuário, através do website possa fazer </w:t>
-      </w:r>
-      <w:r>
-        <w:t>cadastro</w:t>
+        <w:t xml:space="preserve"> apresentadas para que o usuário, através do website possa fazer cadastro / login, publicações e atribuir notas aos filmes, com consulta no banco de dados.</w:t>
       </w:r>
       <w:r>
         <w:t xml:space="preserve"> </w:t>
       </w:r>
       <w:r>
-        <w:t>/</w:t>
-      </w:r>
-      <w:r>
-        <w:t xml:space="preserve"> </w:t>
-      </w:r>
-      <w:r>
-        <w:t>login</w:t>
-      </w:r>
-      <w:r>
-        <w:t>,</w:t>
-      </w:r>
-      <w:r>
-        <w:t xml:space="preserve"> publicações</w:t>
-      </w:r>
-      <w:r>
-        <w:t xml:space="preserve"> e atribuir notas aos filmes, </w:t>
-      </w:r>
-      <w:r>
-        <w:t>com consulta no banco de dados</w:t>
-      </w:r>
-      <w:r>
-        <w:t>.</w:t>
+        <w:t>ESSENCIAL</w:t>
       </w:r>
     </w:p>
     <w:p/>
@@ -1131,6 +1087,9 @@
       <w:r>
         <w:t>Na HOME apresentar o tema ao usuário e algumas curiosidades como a inspiração para a criação dos filmes, créditos do criador etc.</w:t>
       </w:r>
+      <w:r>
+        <w:t xml:space="preserve"> IMPORTANTE</w:t>
+      </w:r>
     </w:p>
     <w:p/>
     <w:p>
@@ -1154,6 +1113,9 @@
       <w:r>
         <w:t xml:space="preserve"> e da senha.</w:t>
       </w:r>
+      <w:r>
+        <w:t xml:space="preserve"> ESSENCIAL</w:t>
+      </w:r>
     </w:p>
     <w:p/>
     <w:p>
@@ -1161,22 +1123,38 @@
         <w:tab/>
         <w:t>7. Aplicar validações nos ambientes de cadastro e login.</w:t>
       </w:r>
+      <w:r>
+        <w:t xml:space="preserve"> </w:t>
+      </w:r>
+      <w:r>
+        <w:t>ESSENCIAL</w:t>
+      </w:r>
     </w:p>
     <w:p/>
     <w:p>
       <w:r>
+        <w:lastRenderedPageBreak/>
         <w:tab/>
         <w:t xml:space="preserve">8. Após logado o usuário terá acesso aos comentários de </w:t>
       </w:r>
       <w:r>
         <w:t>todos os outros usuários.</w:t>
       </w:r>
-    </w:p>
-    <w:p>
-      <w:r>
-        <w:lastRenderedPageBreak/>
+      <w:r>
+        <w:t xml:space="preserve"> ESSENCIAL</w:t>
+      </w:r>
+    </w:p>
+    <w:p/>
+    <w:p>
+      <w:r>
         <w:tab/>
-        <w:t>9. O usuário poderá fazer quantos comentários quiser, e também atribuir quantas notas quiser aos filmes.</w:t>
+        <w:t>9. O usuário poderá fazer quantos comentários quiser, e também atribuir quantas notas quiser aos filmes</w:t>
+      </w:r>
+      <w:r>
+        <w:t>;</w:t>
+      </w:r>
+      <w:r>
+        <w:t xml:space="preserve"> IMPORTANTE</w:t>
       </w:r>
     </w:p>
     <w:p/>
@@ -1191,7 +1169,24 @@
       </w:r>
       <w:proofErr w:type="spellEnd"/>
       <w:r>
-        <w:t xml:space="preserve"> e número de telefone ao usuário para suporte.</w:t>
+        <w:t xml:space="preserve"> </w:t>
+      </w:r>
+      <w:r>
+        <w:t>para suporte</w:t>
+      </w:r>
+      <w:r>
+        <w:t xml:space="preserve">, utilizando o </w:t>
+      </w:r>
+      <w:proofErr w:type="spellStart"/>
+      <w:r>
+        <w:t>Freshdesk</w:t>
+      </w:r>
+      <w:proofErr w:type="spellEnd"/>
+      <w:r>
+        <w:t>;</w:t>
+      </w:r>
+      <w:r>
+        <w:t xml:space="preserve"> IMPORTANTE</w:t>
       </w:r>
     </w:p>
     <w:p/>
@@ -1216,41 +1211,458 @@
       <w:r>
         <w:t>;</w:t>
       </w:r>
-    </w:p>
-    <w:p>
-      <w:pPr>
-        <w:pStyle w:val="PargrafodaLista"/>
-        <w:ind w:left="0" w:firstLine="708"/>
-        <w:jc w:val="both"/>
-      </w:pPr>
-    </w:p>
-    <w:p>
-      <w:pPr>
-        <w:pStyle w:val="PargrafodaLista"/>
-        <w:ind w:left="0" w:firstLine="708"/>
-        <w:jc w:val="both"/>
-      </w:pPr>
-      <w:r>
-        <w:t xml:space="preserve">12. Armazenar todo o projeto em um servidor de aplicação </w:t>
-      </w:r>
-      <w:proofErr w:type="spellStart"/>
-      <w:r>
-        <w:t>on</w:t>
-      </w:r>
-      <w:proofErr w:type="spellEnd"/>
-      <w:r>
+      <w:r>
+        <w:t xml:space="preserve"> IMPORTANTE</w:t>
+      </w:r>
+    </w:p>
+    <w:p>
+      <w:pPr>
+        <w:pStyle w:val="PargrafodaLista"/>
+        <w:ind w:left="0" w:firstLine="708"/>
+        <w:jc w:val="both"/>
+      </w:pPr>
+    </w:p>
+    <w:p>
+      <w:pPr>
+        <w:pStyle w:val="PargrafodaLista"/>
+        <w:ind w:left="0" w:firstLine="708"/>
+        <w:jc w:val="both"/>
+      </w:pPr>
+    </w:p>
+    <w:p>
+      <w:pPr>
+        <w:pStyle w:val="PargrafodaLista"/>
+        <w:ind w:left="0" w:firstLine="708"/>
+        <w:jc w:val="both"/>
+      </w:pPr>
+      <w:r>
+        <w:t xml:space="preserve">12. </w:t>
+      </w:r>
+      <w:r>
+        <w:t>Hospedar todo o projeto no Microsoft Azure</w:t>
+      </w:r>
+      <w:r>
+        <w:t>.</w:t>
+      </w:r>
+      <w:r>
+        <w:t xml:space="preserve"> DESEJAVEL</w:t>
+      </w:r>
+    </w:p>
+    <w:p>
+      <w:pPr>
+        <w:pStyle w:val="PargrafodaLista"/>
+        <w:ind w:left="0" w:firstLine="708"/>
+        <w:jc w:val="both"/>
+      </w:pPr>
+    </w:p>
+    <w:p>
+      <w:pPr>
+        <w:pStyle w:val="PargrafodaLista"/>
+        <w:ind w:left="0" w:firstLine="708"/>
+        <w:jc w:val="both"/>
+      </w:pPr>
+    </w:p>
+    <w:p>
+      <w:pPr>
+        <w:pStyle w:val="PargrafodaLista"/>
+        <w:ind w:left="0" w:firstLine="708"/>
+        <w:jc w:val="both"/>
+      </w:pPr>
+      <w:r>
+        <w:t xml:space="preserve">13. Incluir no website </w:t>
+      </w:r>
+      <w:r>
+        <w:t>Banners</w:t>
+      </w:r>
+      <w:r>
+        <w:t xml:space="preserve">, </w:t>
+      </w:r>
+      <w:r>
+        <w:t>Acesso Restrito de Conteúdo</w:t>
+      </w:r>
+      <w:r>
+        <w:t xml:space="preserve">, </w:t>
+      </w:r>
+      <w:r>
+        <w:t>Hot Links</w:t>
+      </w:r>
+      <w:r>
+        <w:t xml:space="preserve"> e </w:t>
+      </w:r>
+      <w:proofErr w:type="spellStart"/>
+      <w:r>
+        <w:t>AdSense</w:t>
+      </w:r>
+      <w:proofErr w:type="spellEnd"/>
+      <w:r>
+        <w:t>.</w:t>
+      </w:r>
+      <w:r>
+        <w:t xml:space="preserve"> DESEJAVEL</w:t>
+      </w:r>
+    </w:p>
+    <w:p/>
+    <w:p>
+      <w:pPr>
+        <w:rPr>
+          <w:b/>
+          <w:bCs w:val="0"/>
+        </w:rPr>
+      </w:pPr>
+      <w:r>
+        <w:rPr>
+          <w:b/>
+          <w:bCs w:val="0"/>
+        </w:rPr>
+        <w:t>Planilha de Requisitos</w:t>
+      </w:r>
+      <w:r>
+        <w:rPr>
+          <w:b/>
+          <w:bCs w:val="0"/>
+        </w:rPr>
+        <w:t xml:space="preserve"> com classificação</w:t>
+      </w:r>
+      <w:r>
+        <w:rPr>
+          <w:b/>
+          <w:bCs w:val="0"/>
+        </w:rPr>
+        <w:t>:</w:t>
+      </w:r>
+    </w:p>
+    <w:p>
+      <w:r>
+        <w:drawing>
+          <wp:inline distT="0" distB="0" distL="0" distR="0" wp14:anchorId="591EC086" wp14:editId="044613FE">
+            <wp:extent cx="5400040" cy="3530600"/>
+            <wp:effectExtent l="0" t="0" r="0" b="0"/>
+            <wp:docPr id="1" name="Imagem 1" descr="Uma imagem contendo Texto&#10;&#10;Descrição gerada automaticamente"/>
+            <wp:cNvGraphicFramePr>
+              <a:graphicFrameLocks xmlns:a="http://schemas.openxmlformats.org/drawingml/2006/main" noChangeAspect="1"/>
+            </wp:cNvGraphicFramePr>
+            <a:graphic xmlns:a="http://schemas.openxmlformats.org/drawingml/2006/main">
+              <a:graphicData uri="http://schemas.openxmlformats.org/drawingml/2006/picture">
+                <pic:pic xmlns:pic="http://schemas.openxmlformats.org/drawingml/2006/picture">
+                  <pic:nvPicPr>
+                    <pic:cNvPr id="1" name="Imagem 1" descr="Uma imagem contendo Texto&#10;&#10;Descrição gerada automaticamente"/>
+                    <pic:cNvPicPr/>
+                  </pic:nvPicPr>
+                  <pic:blipFill>
+                    <a:blip r:embed="rId6"/>
+                    <a:stretch>
+                      <a:fillRect/>
+                    </a:stretch>
+                  </pic:blipFill>
+                  <pic:spPr>
+                    <a:xfrm>
+                      <a:off x="0" y="0"/>
+                      <a:ext cx="5400040" cy="3530600"/>
+                    </a:xfrm>
+                    <a:prstGeom prst="rect">
+                      <a:avLst/>
+                    </a:prstGeom>
+                  </pic:spPr>
+                </pic:pic>
+              </a:graphicData>
+            </a:graphic>
+          </wp:inline>
+        </w:drawing>
+      </w:r>
+    </w:p>
+    <w:p/>
+    <w:p>
+      <w:pPr>
+        <w:rPr>
+          <w:b/>
+          <w:bCs w:val="0"/>
+        </w:rPr>
+      </w:pPr>
+    </w:p>
+    <w:p>
+      <w:pPr>
+        <w:rPr>
+          <w:b/>
+          <w:bCs w:val="0"/>
+        </w:rPr>
+      </w:pPr>
+      <w:r>
+        <w:rPr>
+          <w:b/>
+          <w:bCs w:val="0"/>
+        </w:rPr>
+        <w:lastRenderedPageBreak/>
+        <w:t>Marcos do Projeto:</w:t>
+      </w:r>
+    </w:p>
+    <w:p>
+      <w:r>
+        <w:rPr>
+          <w:b/>
+          <w:bCs w:val="0"/>
+        </w:rPr>
+        <w:tab/>
+      </w:r>
+      <w:r>
+        <w:t>- Desenvolvimento das páginas informativas do website.</w:t>
+      </w:r>
+    </w:p>
+    <w:p>
+      <w:r>
+        <w:tab/>
+        <w:t>- Criação d</w:t>
+      </w:r>
+      <w:r>
+        <w:t>o Banco de Dados.</w:t>
+      </w:r>
+    </w:p>
+    <w:p>
+      <w:r>
+        <w:tab/>
+        <w:t>- Implementação do Banco de Dados com as páginas do site através da API, tornando as consultas/cadastro no BD através do website funcionais.</w:t>
+      </w:r>
+    </w:p>
+    <w:p/>
+    <w:p>
+      <w:pPr>
+        <w:rPr>
+          <w:b/>
+          <w:bCs w:val="0"/>
+        </w:rPr>
+      </w:pPr>
+      <w:r>
+        <w:rPr>
+          <w:b/>
+          <w:bCs w:val="0"/>
+        </w:rPr>
+        <w:t>Metodologia Utilizada:</w:t>
+      </w:r>
+    </w:p>
+    <w:p>
+      <w:r>
+        <w:rPr>
+          <w:b/>
+          <w:bCs w:val="0"/>
+        </w:rPr>
+        <w:tab/>
+      </w:r>
+      <w:r>
+        <w:t>Utilizei</w:t>
+      </w:r>
+      <w:r>
+        <w:t xml:space="preserve"> a Metodologia Ágil, </w:t>
+      </w:r>
+      <w:r>
+        <w:t xml:space="preserve">pois produzia uma parte de cada vez, num tipo de sprint, cujo toda semana eu fazia um  e toda semana os professores davam uma olhada, davam comentários e sugestões sobre o que poderia melhorar, sempre ajudando a evoluir o projeto. </w:t>
+      </w:r>
+      <w:r>
+        <w:t xml:space="preserve">  </w:t>
+      </w:r>
+    </w:p>
+    <w:p>
+      <w:pPr>
+        <w:rPr>
+          <w:b/>
+          <w:bCs w:val="0"/>
+        </w:rPr>
+      </w:pPr>
+      <w:r>
+        <w:rPr>
+          <w:b/>
+          <w:bCs w:val="0"/>
+        </w:rPr>
+        <w:t>Equipe Envolvida:</w:t>
+      </w:r>
+    </w:p>
+    <w:p>
+      <w:pPr>
+        <w:ind w:firstLine="708"/>
+      </w:pPr>
+      <w:r>
+        <w:t xml:space="preserve">- 1 aluno </w:t>
+      </w:r>
+      <w:proofErr w:type="spellStart"/>
+      <w:r>
+        <w:t>BandTec</w:t>
+      </w:r>
+      <w:proofErr w:type="spellEnd"/>
+      <w:r>
+        <w:t xml:space="preserve"> entusiasmado com o projeto, e com muito conteúdo adquirido nas aulas.</w:t>
+      </w:r>
+    </w:p>
+    <w:p>
+      <w:pPr>
+        <w:ind w:firstLine="708"/>
+      </w:pPr>
+    </w:p>
+    <w:p>
+      <w:pPr>
+        <w:rPr>
+          <w:b/>
+          <w:bCs w:val="0"/>
+        </w:rPr>
+      </w:pPr>
+      <w:r>
+        <w:rPr>
+          <w:b/>
+          <w:bCs w:val="0"/>
+        </w:rPr>
+        <w:t>Orçamento e Sustentação:</w:t>
+      </w:r>
+      <w:r>
+        <w:rPr>
+          <w:b/>
+          <w:bCs w:val="0"/>
+        </w:rPr>
         <w:t xml:space="preserve"> </w:t>
       </w:r>
-      <w:proofErr w:type="spellStart"/>
-      <w:r>
-        <w:t>premise</w:t>
+    </w:p>
+    <w:p>
+      <w:pPr>
+        <w:pStyle w:val="PargrafodaLista"/>
+        <w:ind w:left="0" w:firstLine="708"/>
+        <w:jc w:val="both"/>
+      </w:pPr>
+      <w:r>
+        <w:t>O</w:t>
+      </w:r>
+      <w:r>
+        <w:t xml:space="preserve"> projeto não teve um custo para ser construído, as </w:t>
+      </w:r>
+      <w:proofErr w:type="spellStart"/>
+      <w:r>
+        <w:t>API’s</w:t>
+      </w:r>
+      <w:proofErr w:type="spellEnd"/>
+      <w:r>
+        <w:t xml:space="preserve"> foram disponibilizadas pelos professores da </w:t>
+      </w:r>
+      <w:proofErr w:type="spellStart"/>
+      <w:r>
+        <w:t>BandTec</w:t>
+      </w:r>
+      <w:proofErr w:type="spellEnd"/>
+      <w:r>
+        <w:t xml:space="preserve">, entretanto a hospedagem inicialmente não chegou a dar gastos financeiros, pois por ser aluno da </w:t>
+      </w:r>
+      <w:proofErr w:type="spellStart"/>
+      <w:r>
+        <w:t>BandTec</w:t>
+      </w:r>
+      <w:proofErr w:type="spellEnd"/>
+      <w:r>
+        <w:t xml:space="preserve"> adquirimos créditos no Azure. E viso com a implementação de </w:t>
+      </w:r>
+      <w:r>
+        <w:t>Banners</w:t>
+      </w:r>
+      <w:r>
+        <w:t xml:space="preserve">, </w:t>
+      </w:r>
+      <w:r>
+        <w:t>Acesso Restrito de Conteúdo</w:t>
+      </w:r>
+      <w:r>
+        <w:t xml:space="preserve">, </w:t>
+      </w:r>
+      <w:r>
+        <w:t>Hot Links</w:t>
+      </w:r>
+      <w:r>
+        <w:t xml:space="preserve"> e </w:t>
+      </w:r>
+      <w:proofErr w:type="spellStart"/>
+      <w:r>
+        <w:t>AdSense</w:t>
+      </w:r>
+      <w:proofErr w:type="spellEnd"/>
+      <w:r>
+        <w:t xml:space="preserve">, conseguir sustentar os custos da hospedagem do projeto no Microsoft Azure. </w:t>
+      </w:r>
+    </w:p>
+    <w:p>
+      <w:pPr>
+        <w:pStyle w:val="PargrafodaLista"/>
+        <w:ind w:left="0" w:firstLine="708"/>
+        <w:jc w:val="both"/>
+      </w:pPr>
+    </w:p>
+    <w:p>
+      <w:pPr>
+        <w:pStyle w:val="PargrafodaLista"/>
+        <w:ind w:left="0" w:firstLine="708"/>
+        <w:jc w:val="both"/>
+        <w:rPr>
+          <w:b/>
+          <w:bCs w:val="0"/>
+        </w:rPr>
+      </w:pPr>
+    </w:p>
+    <w:p>
+      <w:pPr>
+        <w:pStyle w:val="PargrafodaLista"/>
+        <w:ind w:left="0" w:firstLine="708"/>
+        <w:jc w:val="both"/>
+        <w:rPr>
+          <w:b/>
+          <w:bCs w:val="0"/>
+        </w:rPr>
+      </w:pPr>
+      <w:r>
+        <w:rPr>
+          <w:b/>
+          <w:bCs w:val="0"/>
+        </w:rPr>
+        <w:t>Suporte:</w:t>
+      </w:r>
+    </w:p>
+    <w:p>
+      <w:pPr>
+        <w:pStyle w:val="PargrafodaLista"/>
+        <w:ind w:left="0" w:firstLine="708"/>
+        <w:jc w:val="both"/>
+      </w:pPr>
+      <w:r>
+        <w:rPr>
+          <w:b/>
+          <w:bCs w:val="0"/>
+        </w:rPr>
+        <w:tab/>
+      </w:r>
+      <w:r>
+        <w:t>Utilizei</w:t>
+      </w:r>
+      <w:r>
+        <w:t xml:space="preserve"> a ferramenta </w:t>
+      </w:r>
+      <w:proofErr w:type="spellStart"/>
+      <w:r>
+        <w:t>FreshDesk</w:t>
+      </w:r>
+      <w:proofErr w:type="spellEnd"/>
+      <w:r>
+        <w:t xml:space="preserve">, e configurei para darmos suporte ao usuário por </w:t>
+      </w:r>
+      <w:proofErr w:type="spellStart"/>
+      <w:r>
+        <w:t>email</w:t>
+      </w:r>
+      <w:proofErr w:type="spellEnd"/>
+      <w:r>
+        <w:t xml:space="preserve">, </w:t>
+      </w:r>
+      <w:r>
+        <w:t xml:space="preserve">assim que ele clicar para obter suporte ele será redirecionado para o </w:t>
+      </w:r>
+      <w:proofErr w:type="spellStart"/>
+      <w:r>
+        <w:t>FreshDesk</w:t>
       </w:r>
       <w:proofErr w:type="spellEnd"/>
       <w:r>
         <w:t>.</w:t>
       </w:r>
     </w:p>
-    <w:p/>
     <w:sectPr>
       <w:pgSz w:w="11906" w:h="16838"/>
       <w:pgMar w:top="1417" w:right="1701" w:bottom="1417" w:left="1701" w:header="708" w:footer="708" w:gutter="0"/>
@@ -2216,4 +2628,16 @@
     </a:ext>
   </a:extLst>
 </a:theme>
+</file>
+
+<file path=customXml/item1.xml><?xml version="1.0" encoding="utf-8"?>
+<b:Sources xmlns:b="http://schemas.openxmlformats.org/officeDocument/2006/bibliography" xmlns="http://schemas.openxmlformats.org/officeDocument/2006/bibliography" SelectedStyle="\APASixthEditionOfficeOnline.xsl" StyleName="APA" Version="6"/>
+</file>
+
+<file path=customXml/itemProps1.xml><?xml version="1.0" encoding="utf-8"?>
+<ds:datastoreItem xmlns:ds="http://schemas.openxmlformats.org/officeDocument/2006/customXml" ds:itemID="{1DB946B9-746E-4872-9F1C-E28D7F45C653}">
+  <ds:schemaRefs>
+    <ds:schemaRef ds:uri="http://schemas.openxmlformats.org/officeDocument/2006/bibliography"/>
+  </ds:schemaRefs>
+</ds:datastoreItem>
 </file>
</xml_diff>

<commit_message>
Atualizar os slides e inserts para apresentação no BD
</commit_message>
<xml_diff>
--- a/Documentação Projeto Individual.docx
+++ b/Documentação Projeto Individual.docx
@@ -1022,10 +1022,7 @@
         <w:t xml:space="preserve"> e implementar esse banco em SQL.</w:t>
       </w:r>
       <w:r>
-        <w:t xml:space="preserve"> </w:t>
-      </w:r>
-      <w:r>
-        <w:t>ESSENCIAL</w:t>
+        <w:t xml:space="preserve"> ESSENCIAL</w:t>
       </w:r>
     </w:p>
     <w:p/>
@@ -1043,10 +1040,7 @@
         <w:t xml:space="preserve"> / login, publicações e que dê nota aos filmes. Além de armazenar previamente os dados dos filmes. </w:t>
       </w:r>
       <w:r>
-        <w:t xml:space="preserve"> </w:t>
-      </w:r>
-      <w:r>
-        <w:t>ESSENCIAL</w:t>
+        <w:t xml:space="preserve"> ESSENCIAL</w:t>
       </w:r>
     </w:p>
     <w:p/>
@@ -1124,10 +1118,7 @@
         <w:t>7. Aplicar validações nos ambientes de cadastro e login.</w:t>
       </w:r>
       <w:r>
-        <w:t xml:space="preserve"> </w:t>
-      </w:r>
-      <w:r>
-        <w:t>ESSENCIAL</w:t>
+        <w:t xml:space="preserve"> ESSENCIAL</w:t>
       </w:r>
     </w:p>
     <w:p/>
@@ -1333,6 +1324,9 @@
     </w:p>
     <w:p>
       <w:r>
+        <w:rPr>
+          <w:noProof/>
+        </w:rPr>
         <w:drawing>
           <wp:inline distT="0" distB="0" distL="0" distR="0" wp14:anchorId="591EC086" wp14:editId="044613FE">
             <wp:extent cx="5400040" cy="3530600"/>
@@ -1661,6 +1655,238 @@
       <w:proofErr w:type="spellEnd"/>
       <w:r>
         <w:t>.</w:t>
+      </w:r>
+    </w:p>
+    <w:p>
+      <w:pPr>
+        <w:pStyle w:val="PargrafodaLista"/>
+        <w:ind w:left="0" w:firstLine="708"/>
+        <w:jc w:val="both"/>
+      </w:pPr>
+    </w:p>
+    <w:p>
+      <w:pPr>
+        <w:pStyle w:val="PargrafodaLista"/>
+        <w:ind w:left="0"/>
+        <w:jc w:val="both"/>
+        <w:rPr>
+          <w:noProof/>
+        </w:rPr>
+      </w:pPr>
+    </w:p>
+    <w:p>
+      <w:pPr>
+        <w:pStyle w:val="PargrafodaLista"/>
+        <w:ind w:left="0"/>
+        <w:jc w:val="both"/>
+        <w:rPr>
+          <w:noProof/>
+        </w:rPr>
+      </w:pPr>
+    </w:p>
+    <w:p>
+      <w:pPr>
+        <w:pStyle w:val="PargrafodaLista"/>
+        <w:ind w:left="0"/>
+        <w:jc w:val="both"/>
+        <w:rPr>
+          <w:noProof/>
+        </w:rPr>
+      </w:pPr>
+    </w:p>
+    <w:p>
+      <w:pPr>
+        <w:pStyle w:val="PargrafodaLista"/>
+        <w:ind w:left="0"/>
+        <w:jc w:val="both"/>
+        <w:rPr>
+          <w:noProof/>
+        </w:rPr>
+      </w:pPr>
+    </w:p>
+    <w:p>
+      <w:pPr>
+        <w:pStyle w:val="PargrafodaLista"/>
+        <w:ind w:left="0"/>
+        <w:jc w:val="both"/>
+        <w:rPr>
+          <w:noProof/>
+        </w:rPr>
+      </w:pPr>
+    </w:p>
+    <w:p>
+      <w:pPr>
+        <w:pStyle w:val="PargrafodaLista"/>
+        <w:ind w:left="0"/>
+        <w:jc w:val="both"/>
+        <w:rPr>
+          <w:noProof/>
+        </w:rPr>
+      </w:pPr>
+    </w:p>
+    <w:p>
+      <w:pPr>
+        <w:pStyle w:val="PargrafodaLista"/>
+        <w:ind w:left="0"/>
+        <w:jc w:val="both"/>
+        <w:rPr>
+          <w:noProof/>
+        </w:rPr>
+      </w:pPr>
+    </w:p>
+    <w:p>
+      <w:pPr>
+        <w:pStyle w:val="PargrafodaLista"/>
+        <w:ind w:left="0"/>
+        <w:jc w:val="both"/>
+        <w:rPr>
+          <w:noProof/>
+        </w:rPr>
+      </w:pPr>
+    </w:p>
+    <w:p>
+      <w:pPr>
+        <w:pStyle w:val="PargrafodaLista"/>
+        <w:ind w:left="0"/>
+        <w:jc w:val="both"/>
+        <w:rPr>
+          <w:noProof/>
+        </w:rPr>
+      </w:pPr>
+    </w:p>
+    <w:p>
+      <w:pPr>
+        <w:pStyle w:val="PargrafodaLista"/>
+        <w:ind w:left="0"/>
+        <w:jc w:val="both"/>
+        <w:rPr>
+          <w:noProof/>
+        </w:rPr>
+      </w:pPr>
+    </w:p>
+    <w:p>
+      <w:pPr>
+        <w:pStyle w:val="PargrafodaLista"/>
+        <w:ind w:left="0"/>
+        <w:jc w:val="both"/>
+        <w:rPr>
+          <w:noProof/>
+        </w:rPr>
+      </w:pPr>
+    </w:p>
+    <w:p>
+      <w:pPr>
+        <w:pStyle w:val="PargrafodaLista"/>
+        <w:ind w:left="0"/>
+        <w:jc w:val="both"/>
+        <w:rPr>
+          <w:noProof/>
+        </w:rPr>
+      </w:pPr>
+    </w:p>
+    <w:p>
+      <w:pPr>
+        <w:pStyle w:val="PargrafodaLista"/>
+        <w:ind w:left="0"/>
+        <w:jc w:val="both"/>
+        <w:rPr>
+          <w:b/>
+          <w:bCs w:val="0"/>
+          <w:noProof/>
+        </w:rPr>
+      </w:pPr>
+      <w:r>
+        <w:rPr>
+          <w:b/>
+          <w:bCs w:val="0"/>
+          <w:noProof/>
+        </w:rPr>
+        <w:lastRenderedPageBreak/>
+        <w:t>Diagrama de Suporte:</w:t>
+      </w:r>
+    </w:p>
+    <w:p>
+      <w:pPr>
+        <w:pStyle w:val="PargrafodaLista"/>
+        <w:ind w:left="0"/>
+        <w:jc w:val="both"/>
+        <w:rPr>
+          <w:b/>
+          <w:bCs w:val="0"/>
+          <w:noProof/>
+        </w:rPr>
+      </w:pPr>
+    </w:p>
+    <w:p>
+      <w:pPr>
+        <w:pStyle w:val="PargrafodaLista"/>
+        <w:ind w:left="0"/>
+        <w:jc w:val="both"/>
+        <w:rPr>
+          <w:b/>
+          <w:bCs w:val="0"/>
+          <w:noProof/>
+        </w:rPr>
+      </w:pPr>
+    </w:p>
+    <w:p>
+      <w:pPr>
+        <w:pStyle w:val="PargrafodaLista"/>
+        <w:ind w:left="0"/>
+        <w:jc w:val="both"/>
+      </w:pPr>
+      <w:r>
+        <w:rPr>
+          <w:noProof/>
+        </w:rPr>
+        <w:drawing>
+          <wp:inline distT="0" distB="0" distL="0" distR="0" wp14:anchorId="7FAE3214" wp14:editId="66FEA65D">
+            <wp:extent cx="5400040" cy="3340735"/>
+            <wp:effectExtent l="0" t="0" r="0" b="0"/>
+            <wp:docPr id="2" name="Imagem 2" descr="Diagrama&#10;&#10;Descrição gerada automaticamente"/>
+            <wp:cNvGraphicFramePr>
+              <a:graphicFrameLocks xmlns:a="http://schemas.openxmlformats.org/drawingml/2006/main" noChangeAspect="1"/>
+            </wp:cNvGraphicFramePr>
+            <a:graphic xmlns:a="http://schemas.openxmlformats.org/drawingml/2006/main">
+              <a:graphicData uri="http://schemas.openxmlformats.org/drawingml/2006/picture">
+                <pic:pic xmlns:pic="http://schemas.openxmlformats.org/drawingml/2006/picture">
+                  <pic:nvPicPr>
+                    <pic:cNvPr id="2" name="Imagem 2" descr="Diagrama&#10;&#10;Descrição gerada automaticamente"/>
+                    <pic:cNvPicPr>
+                      <a:picLocks noChangeAspect="1" noChangeArrowheads="1"/>
+                    </pic:cNvPicPr>
+                  </pic:nvPicPr>
+                  <pic:blipFill>
+                    <a:blip r:embed="rId7">
+                      <a:extLst>
+                        <a:ext uri="{28A0092B-C50C-407E-A947-70E740481C1C}">
+                          <a14:useLocalDpi xmlns:a14="http://schemas.microsoft.com/office/drawing/2010/main" val="0"/>
+                        </a:ext>
+                      </a:extLst>
+                    </a:blip>
+                    <a:srcRect/>
+                    <a:stretch>
+                      <a:fillRect/>
+                    </a:stretch>
+                  </pic:blipFill>
+                  <pic:spPr bwMode="auto">
+                    <a:xfrm>
+                      <a:off x="0" y="0"/>
+                      <a:ext cx="5400040" cy="3340735"/>
+                    </a:xfrm>
+                    <a:prstGeom prst="rect">
+                      <a:avLst/>
+                    </a:prstGeom>
+                    <a:noFill/>
+                    <a:ln>
+                      <a:noFill/>
+                    </a:ln>
+                  </pic:spPr>
+                </pic:pic>
+              </a:graphicData>
+            </a:graphic>
+          </wp:inline>
+        </w:drawing>
       </w:r>
     </w:p>
     <w:sectPr>

</xml_diff>